<commit_message>
Das Kundengespräch.docx des 12.12.2017 wurde hinzugefügt
</commit_message>
<xml_diff>
--- a/TP/Dateien/Kundengespräch.docx
+++ b/TP/Dateien/Kundengespräch.docx
@@ -1,6 +1,6 @@
 
 <file path=word/document.xml><?xml version="1.0" encoding="utf-8"?>
-<w:document xmlns:wpc="http://schemas.microsoft.com/office/word/2010/wordprocessingCanvas" xmlns:cx="http://schemas.microsoft.com/office/drawing/2014/chartex" xmlns:mc="http://schemas.openxmlformats.org/markup-compatibility/2006" xmlns:o="urn:schemas-microsoft-com:office:office" xmlns:r="http://schemas.openxmlformats.org/officeDocument/2006/relationships" xmlns:m="http://schemas.openxmlformats.org/officeDocument/2006/math" xmlns:v="urn:schemas-microsoft-com:vml" xmlns:wp14="http://schemas.microsoft.com/office/word/2010/wordprocessingDrawing" xmlns:wp="http://schemas.openxmlformats.org/drawingml/2006/wordprocessingDrawing" xmlns:w10="urn:schemas-microsoft-com:office:word" xmlns:w="http://schemas.openxmlformats.org/wordprocessingml/2006/main" xmlns:w14="http://schemas.microsoft.com/office/word/2010/wordml" xmlns:w15="http://schemas.microsoft.com/office/word/2012/wordml" xmlns:w16se="http://schemas.microsoft.com/office/word/2015/wordml/symex" xmlns:wpg="http://schemas.microsoft.com/office/word/2010/wordprocessingGroup" xmlns:wpi="http://schemas.microsoft.com/office/word/2010/wordprocessingInk" xmlns:wne="http://schemas.microsoft.com/office/word/2006/wordml" xmlns:wps="http://schemas.microsoft.com/office/word/2010/wordprocessingShape" mc:Ignorable="w14 w15 w16se wp14">
+<w:document xmlns:wpc="http://schemas.microsoft.com/office/word/2010/wordprocessingCanvas" xmlns:cx="http://schemas.microsoft.com/office/drawing/2014/chartex" xmlns:cx1="http://schemas.microsoft.com/office/drawing/2015/9/8/chartex" xmlns:cx2="http://schemas.microsoft.com/office/drawing/2015/10/21/chartex" xmlns:cx3="http://schemas.microsoft.com/office/drawing/2016/5/9/chartex" xmlns:cx4="http://schemas.microsoft.com/office/drawing/2016/5/10/chartex" xmlns:cx5="http://schemas.microsoft.com/office/drawing/2016/5/11/chartex" xmlns:cx6="http://schemas.microsoft.com/office/drawing/2016/5/12/chartex" xmlns:cx7="http://schemas.microsoft.com/office/drawing/2016/5/13/chartex" xmlns:cx8="http://schemas.microsoft.com/office/drawing/2016/5/14/chartex" xmlns:mc="http://schemas.openxmlformats.org/markup-compatibility/2006" xmlns:aink="http://schemas.microsoft.com/office/drawing/2016/ink" xmlns:am3d="http://schemas.microsoft.com/office/drawing/2017/model3d" xmlns:o="urn:schemas-microsoft-com:office:office" xmlns:r="http://schemas.openxmlformats.org/officeDocument/2006/relationships" xmlns:m="http://schemas.openxmlformats.org/officeDocument/2006/math" xmlns:v="urn:schemas-microsoft-com:vml" xmlns:wp14="http://schemas.microsoft.com/office/word/2010/wordprocessingDrawing" xmlns:wp="http://schemas.openxmlformats.org/drawingml/2006/wordprocessingDrawing" xmlns:w10="urn:schemas-microsoft-com:office:word" xmlns:w="http://schemas.openxmlformats.org/wordprocessingml/2006/main" xmlns:w14="http://schemas.microsoft.com/office/word/2010/wordml" xmlns:w15="http://schemas.microsoft.com/office/word/2012/wordml" xmlns:w16cid="http://schemas.microsoft.com/office/word/2016/wordml/cid" xmlns:w16se="http://schemas.microsoft.com/office/word/2015/wordml/symex" xmlns:wpg="http://schemas.microsoft.com/office/word/2010/wordprocessingGroup" xmlns:wpi="http://schemas.microsoft.com/office/word/2010/wordprocessingInk" xmlns:wne="http://schemas.microsoft.com/office/word/2006/wordml" xmlns:wps="http://schemas.microsoft.com/office/word/2010/wordprocessingShape" mc:Ignorable="w14 w15 w16se w16cid wp14">
   <w:body>
     <w:p>
       <w:pPr>
@@ -429,70 +429,241 @@
         <w:rPr>
           <w:sz w:val="24"/>
         </w:rPr>
-        <w:t xml:space="preserve">zusammen verbessern. Die Bilder werden wir in Zusammenarbeit wählen, damit die Webseite genau seinen Vorstellungen entspricht. Außerdem haben wir uns dazu entschieden das freie (je nach Plan) CMS System </w:t>
-      </w:r>
-      <w:proofErr w:type="spellStart"/>
-      <w:r>
-        <w:rPr>
-          <w:sz w:val="24"/>
-        </w:rPr>
-        <w:t>WordPress</w:t>
-      </w:r>
-      <w:proofErr w:type="spellEnd"/>
-      <w:r>
-        <w:rPr>
-          <w:sz w:val="24"/>
-        </w:rPr>
-        <w:t xml:space="preserve"> zu verwenden, weil dieses Weltweit sehr beliebt ist und einen großen Funktionsumfang bietet, der bei diesem Webseiten Projekt ausreichend ist.</w:t>
-      </w:r>
-    </w:p>
-    <w:p>
-      <w:pPr>
-        <w:rPr>
-          <w:sz w:val="24"/>
-        </w:rPr>
-      </w:pPr>
-    </w:p>
-    <w:p>
-      <w:pPr>
-        <w:rPr>
-          <w:sz w:val="24"/>
-        </w:rPr>
-      </w:pPr>
-    </w:p>
-    <w:p>
-      <w:pPr>
-        <w:rPr>
-          <w:sz w:val="24"/>
-        </w:rPr>
-      </w:pPr>
-    </w:p>
-    <w:p>
-      <w:pPr>
-        <w:rPr>
-          <w:sz w:val="24"/>
-        </w:rPr>
-      </w:pPr>
-    </w:p>
-    <w:p>
-      <w:pPr>
-        <w:rPr>
-          <w:sz w:val="24"/>
-        </w:rPr>
-      </w:pPr>
+        <w:t>zusammen verbessern. Die Bilder werden wir in Zusammenarbeit wählen, damit die Webseite genau seinen Vorstellungen entspricht. Außerdem haben wir uns dazu entschieden das freie (je nach Plan) CMS System WordPress zu verwenden, weil dieses Weltweit sehr beliebt ist und einen großen Funktionsumfang bietet, der bei diesem Webseiten Projekt ausreichend ist.</w:t>
+      </w:r>
+    </w:p>
+    <w:p/>
+    <w:p>
+      <w:pPr>
+        <w:rPr>
+          <w:b/>
+          <w:sz w:val="28"/>
+        </w:rPr>
+      </w:pPr>
+      <w:r>
+        <w:rPr>
+          <w:b/>
+          <w:sz w:val="28"/>
+        </w:rPr>
+        <w:t xml:space="preserve">Gespräch Nr. </w:t>
+      </w:r>
+      <w:r>
+        <w:rPr>
+          <w:b/>
+          <w:sz w:val="28"/>
+        </w:rPr>
+        <w:t>2</w:t>
+      </w:r>
       <w:bookmarkStart w:id="0" w:name="_GoBack"/>
       <w:bookmarkEnd w:id="0"/>
-      <w:r>
-        <w:rPr>
-          <w:sz w:val="24"/>
-        </w:rPr>
-        <w:t>Weitere Protokolle mit dem Kunden werden im Laufe des Projektes folgen.</w:t>
-      </w:r>
-    </w:p>
-    <w:p>
-      <w:pPr>
-        <w:ind w:left="720"/>
-      </w:pPr>
+    </w:p>
+    <w:p>
+      <w:pPr>
+        <w:pStyle w:val="Listenabsatz"/>
+        <w:numPr>
+          <w:ilvl w:val="0"/>
+          <w:numId w:val="4"/>
+        </w:numPr>
+        <w:rPr>
+          <w:b/>
+          <w:sz w:val="24"/>
+        </w:rPr>
+      </w:pPr>
+      <w:r>
+        <w:rPr>
+          <w:b/>
+          <w:sz w:val="24"/>
+        </w:rPr>
+        <w:t>Datum:</w:t>
+      </w:r>
+      <w:r>
+        <w:rPr>
+          <w:sz w:val="24"/>
+        </w:rPr>
+        <w:t xml:space="preserve"> </w:t>
+      </w:r>
+      <w:r>
+        <w:rPr>
+          <w:sz w:val="24"/>
+        </w:rPr>
+        <w:t>12</w:t>
+      </w:r>
+      <w:r>
+        <w:rPr>
+          <w:sz w:val="24"/>
+        </w:rPr>
+        <w:t>.12.2017</w:t>
+      </w:r>
+    </w:p>
+    <w:p>
+      <w:pPr>
+        <w:pStyle w:val="Listenabsatz"/>
+        <w:numPr>
+          <w:ilvl w:val="0"/>
+          <w:numId w:val="4"/>
+        </w:numPr>
+        <w:rPr>
+          <w:sz w:val="24"/>
+        </w:rPr>
+      </w:pPr>
+      <w:r>
+        <w:rPr>
+          <w:b/>
+          <w:sz w:val="24"/>
+        </w:rPr>
+        <w:t>Kunde:</w:t>
+      </w:r>
+      <w:r>
+        <w:rPr>
+          <w:sz w:val="24"/>
+        </w:rPr>
+        <w:t xml:space="preserve"> Peter Wegmann</w:t>
+      </w:r>
+    </w:p>
+    <w:p>
+      <w:pPr>
+        <w:pStyle w:val="Listenabsatz"/>
+        <w:numPr>
+          <w:ilvl w:val="0"/>
+          <w:numId w:val="4"/>
+        </w:numPr>
+        <w:rPr>
+          <w:sz w:val="24"/>
+        </w:rPr>
+      </w:pPr>
+      <w:r>
+        <w:rPr>
+          <w:b/>
+          <w:sz w:val="24"/>
+        </w:rPr>
+        <w:t>Inhalt:</w:t>
+      </w:r>
+      <w:r>
+        <w:rPr>
+          <w:sz w:val="24"/>
+        </w:rPr>
+        <w:t xml:space="preserve"> </w:t>
+      </w:r>
+      <w:r>
+        <w:rPr>
+          <w:sz w:val="24"/>
+        </w:rPr>
+        <w:t>Pflichtenheft besprechen, Verbesserungsvorschläge, die nächsten Schritte</w:t>
+      </w:r>
+    </w:p>
+    <w:p>
+      <w:pPr>
+        <w:pStyle w:val="Listenabsatz"/>
+        <w:numPr>
+          <w:ilvl w:val="0"/>
+          <w:numId w:val="4"/>
+        </w:numPr>
+        <w:rPr>
+          <w:sz w:val="24"/>
+        </w:rPr>
+      </w:pPr>
+      <w:r>
+        <w:rPr>
+          <w:b/>
+          <w:sz w:val="24"/>
+        </w:rPr>
+        <w:t>Protokoll:</w:t>
+      </w:r>
+    </w:p>
+    <w:p>
+      <w:pPr>
+        <w:pStyle w:val="Listenabsatz"/>
+        <w:rPr>
+          <w:sz w:val="24"/>
+        </w:rPr>
+      </w:pPr>
+      <w:r>
+        <w:rPr>
+          <w:sz w:val="24"/>
+        </w:rPr>
+        <w:t>Dem Kunden Peter Wegmann wurde das Pflichtenheft der Version 0.9.1 vorgelegt und mit ihm besprochen. Er hat bemängelt, dass die Muss-Anforderungen nicht so detailliert beschrieben sind wie er es möchte. Außerdem wurden noch nicht alle Fragen der Analyse beantwortet und die Seitenstruktur und Sitemap fehlte. Nichtsdestotrotz wurde ich für das Pflichtenheft gelobt. Anschließend wurden die nächsten Schritte bis zum nächsten Kundengespräch am 19.12.2017 besprochen:</w:t>
+      </w:r>
+    </w:p>
+    <w:p>
+      <w:pPr>
+        <w:pStyle w:val="Listenabsatz"/>
+        <w:ind w:left="1776"/>
+        <w:rPr>
+          <w:sz w:val="24"/>
+        </w:rPr>
+      </w:pPr>
+    </w:p>
+    <w:p>
+      <w:pPr>
+        <w:pStyle w:val="Listenabsatz"/>
+        <w:numPr>
+          <w:ilvl w:val="0"/>
+          <w:numId w:val="7"/>
+        </w:numPr>
+        <w:rPr>
+          <w:sz w:val="24"/>
+        </w:rPr>
+      </w:pPr>
+      <w:r>
+        <w:rPr>
+          <w:sz w:val="24"/>
+        </w:rPr>
+        <w:t>Pflichtenheft verbessern und finalisieren</w:t>
+      </w:r>
+    </w:p>
+    <w:p>
+      <w:pPr>
+        <w:pStyle w:val="Listenabsatz"/>
+        <w:numPr>
+          <w:ilvl w:val="0"/>
+          <w:numId w:val="7"/>
+        </w:numPr>
+        <w:rPr>
+          <w:sz w:val="24"/>
+        </w:rPr>
+      </w:pPr>
+      <w:r>
+        <w:rPr>
+          <w:sz w:val="24"/>
+        </w:rPr>
+        <w:t>WordPress Account erstellen</w:t>
+      </w:r>
+    </w:p>
+    <w:p>
+      <w:pPr>
+        <w:pStyle w:val="Listenabsatz"/>
+        <w:numPr>
+          <w:ilvl w:val="0"/>
+          <w:numId w:val="7"/>
+        </w:numPr>
+        <w:rPr>
+          <w:sz w:val="24"/>
+        </w:rPr>
+      </w:pPr>
+      <w:r>
+        <w:rPr>
+          <w:sz w:val="24"/>
+        </w:rPr>
+        <w:t>Domain anlegen</w:t>
+      </w:r>
+    </w:p>
+    <w:p>
+      <w:pPr>
+        <w:pStyle w:val="Listenabsatz"/>
+        <w:numPr>
+          <w:ilvl w:val="0"/>
+          <w:numId w:val="7"/>
+        </w:numPr>
+        <w:rPr>
+          <w:sz w:val="24"/>
+        </w:rPr>
+      </w:pPr>
+      <w:r>
+        <w:rPr>
+          <w:sz w:val="24"/>
+        </w:rPr>
+        <w:t>Die ersten Inhalte auf der Seite definieren</w:t>
+      </w:r>
     </w:p>
     <w:sectPr>
       <w:headerReference w:type="default" r:id="rId8"/>
@@ -507,7 +678,7 @@
 </file>
 
 <file path=word/endnotes.xml><?xml version="1.0" encoding="utf-8"?>
-<w:endnotes xmlns:wpc="http://schemas.microsoft.com/office/word/2010/wordprocessingCanvas" xmlns:cx="http://schemas.microsoft.com/office/drawing/2014/chartex" xmlns:mc="http://schemas.openxmlformats.org/markup-compatibility/2006" xmlns:o="urn:schemas-microsoft-com:office:office" xmlns:r="http://schemas.openxmlformats.org/officeDocument/2006/relationships" xmlns:m="http://schemas.openxmlformats.org/officeDocument/2006/math" xmlns:v="urn:schemas-microsoft-com:vml" xmlns:wp14="http://schemas.microsoft.com/office/word/2010/wordprocessingDrawing" xmlns:wp="http://schemas.openxmlformats.org/drawingml/2006/wordprocessingDrawing" xmlns:w10="urn:schemas-microsoft-com:office:word" xmlns:w="http://schemas.openxmlformats.org/wordprocessingml/2006/main" xmlns:w14="http://schemas.microsoft.com/office/word/2010/wordml" xmlns:w15="http://schemas.microsoft.com/office/word/2012/wordml" xmlns:w16se="http://schemas.microsoft.com/office/word/2015/wordml/symex" xmlns:wpg="http://schemas.microsoft.com/office/word/2010/wordprocessingGroup" xmlns:wpi="http://schemas.microsoft.com/office/word/2010/wordprocessingInk" xmlns:wne="http://schemas.microsoft.com/office/word/2006/wordml" xmlns:wps="http://schemas.microsoft.com/office/word/2010/wordprocessingShape" mc:Ignorable="w14 w15 w16se wp14">
+<w:endnotes xmlns:wpc="http://schemas.microsoft.com/office/word/2010/wordprocessingCanvas" xmlns:cx="http://schemas.microsoft.com/office/drawing/2014/chartex" xmlns:cx1="http://schemas.microsoft.com/office/drawing/2015/9/8/chartex" xmlns:cx2="http://schemas.microsoft.com/office/drawing/2015/10/21/chartex" xmlns:cx3="http://schemas.microsoft.com/office/drawing/2016/5/9/chartex" xmlns:cx4="http://schemas.microsoft.com/office/drawing/2016/5/10/chartex" xmlns:cx5="http://schemas.microsoft.com/office/drawing/2016/5/11/chartex" xmlns:cx6="http://schemas.microsoft.com/office/drawing/2016/5/12/chartex" xmlns:cx7="http://schemas.microsoft.com/office/drawing/2016/5/13/chartex" xmlns:cx8="http://schemas.microsoft.com/office/drawing/2016/5/14/chartex" xmlns:mc="http://schemas.openxmlformats.org/markup-compatibility/2006" xmlns:aink="http://schemas.microsoft.com/office/drawing/2016/ink" xmlns:am3d="http://schemas.microsoft.com/office/drawing/2017/model3d" xmlns:o="urn:schemas-microsoft-com:office:office" xmlns:r="http://schemas.openxmlformats.org/officeDocument/2006/relationships" xmlns:m="http://schemas.openxmlformats.org/officeDocument/2006/math" xmlns:v="urn:schemas-microsoft-com:vml" xmlns:wp14="http://schemas.microsoft.com/office/word/2010/wordprocessingDrawing" xmlns:wp="http://schemas.openxmlformats.org/drawingml/2006/wordprocessingDrawing" xmlns:w10="urn:schemas-microsoft-com:office:word" xmlns:w="http://schemas.openxmlformats.org/wordprocessingml/2006/main" xmlns:w14="http://schemas.microsoft.com/office/word/2010/wordml" xmlns:w15="http://schemas.microsoft.com/office/word/2012/wordml" xmlns:w16cid="http://schemas.microsoft.com/office/word/2016/wordml/cid" xmlns:w16se="http://schemas.microsoft.com/office/word/2015/wordml/symex" xmlns:wpg="http://schemas.microsoft.com/office/word/2010/wordprocessingGroup" xmlns:wpi="http://schemas.microsoft.com/office/word/2010/wordprocessingInk" xmlns:wne="http://schemas.microsoft.com/office/word/2006/wordml" xmlns:wps="http://schemas.microsoft.com/office/word/2010/wordprocessingShape" mc:Ignorable="w14 w15 w16se w16cid wp14">
   <w:endnote w:type="separator" w:id="-1">
     <w:p>
       <w:pPr>
@@ -532,7 +703,7 @@
 </file>
 
 <file path=word/footer1.xml><?xml version="1.0" encoding="utf-8"?>
-<w:ftr xmlns:wpc="http://schemas.microsoft.com/office/word/2010/wordprocessingCanvas" xmlns:cx="http://schemas.microsoft.com/office/drawing/2014/chartex" xmlns:mc="http://schemas.openxmlformats.org/markup-compatibility/2006" xmlns:o="urn:schemas-microsoft-com:office:office" xmlns:r="http://schemas.openxmlformats.org/officeDocument/2006/relationships" xmlns:m="http://schemas.openxmlformats.org/officeDocument/2006/math" xmlns:v="urn:schemas-microsoft-com:vml" xmlns:wp14="http://schemas.microsoft.com/office/word/2010/wordprocessingDrawing" xmlns:wp="http://schemas.openxmlformats.org/drawingml/2006/wordprocessingDrawing" xmlns:w10="urn:schemas-microsoft-com:office:word" xmlns:w="http://schemas.openxmlformats.org/wordprocessingml/2006/main" xmlns:w14="http://schemas.microsoft.com/office/word/2010/wordml" xmlns:w15="http://schemas.microsoft.com/office/word/2012/wordml" xmlns:w16se="http://schemas.microsoft.com/office/word/2015/wordml/symex" xmlns:wpg="http://schemas.microsoft.com/office/word/2010/wordprocessingGroup" xmlns:wpi="http://schemas.microsoft.com/office/word/2010/wordprocessingInk" xmlns:wne="http://schemas.microsoft.com/office/word/2006/wordml" xmlns:wps="http://schemas.microsoft.com/office/word/2010/wordprocessingShape" mc:Ignorable="w14 w15 w16se wp14">
+<w:ftr xmlns:wpc="http://schemas.microsoft.com/office/word/2010/wordprocessingCanvas" xmlns:cx="http://schemas.microsoft.com/office/drawing/2014/chartex" xmlns:cx1="http://schemas.microsoft.com/office/drawing/2015/9/8/chartex" xmlns:cx2="http://schemas.microsoft.com/office/drawing/2015/10/21/chartex" xmlns:cx3="http://schemas.microsoft.com/office/drawing/2016/5/9/chartex" xmlns:cx4="http://schemas.microsoft.com/office/drawing/2016/5/10/chartex" xmlns:cx5="http://schemas.microsoft.com/office/drawing/2016/5/11/chartex" xmlns:cx6="http://schemas.microsoft.com/office/drawing/2016/5/12/chartex" xmlns:cx7="http://schemas.microsoft.com/office/drawing/2016/5/13/chartex" xmlns:cx8="http://schemas.microsoft.com/office/drawing/2016/5/14/chartex" xmlns:mc="http://schemas.openxmlformats.org/markup-compatibility/2006" xmlns:aink="http://schemas.microsoft.com/office/drawing/2016/ink" xmlns:am3d="http://schemas.microsoft.com/office/drawing/2017/model3d" xmlns:o="urn:schemas-microsoft-com:office:office" xmlns:r="http://schemas.openxmlformats.org/officeDocument/2006/relationships" xmlns:m="http://schemas.openxmlformats.org/officeDocument/2006/math" xmlns:v="urn:schemas-microsoft-com:vml" xmlns:wp14="http://schemas.microsoft.com/office/word/2010/wordprocessingDrawing" xmlns:wp="http://schemas.openxmlformats.org/drawingml/2006/wordprocessingDrawing" xmlns:w10="urn:schemas-microsoft-com:office:word" xmlns:w="http://schemas.openxmlformats.org/wordprocessingml/2006/main" xmlns:w14="http://schemas.microsoft.com/office/word/2010/wordml" xmlns:w15="http://schemas.microsoft.com/office/word/2012/wordml" xmlns:w16cid="http://schemas.microsoft.com/office/word/2016/wordml/cid" xmlns:w16se="http://schemas.microsoft.com/office/word/2015/wordml/symex" xmlns:wpg="http://schemas.microsoft.com/office/word/2010/wordprocessingGroup" xmlns:wpi="http://schemas.microsoft.com/office/word/2010/wordprocessingInk" xmlns:wne="http://schemas.microsoft.com/office/word/2006/wordml" xmlns:wps="http://schemas.microsoft.com/office/word/2010/wordprocessingShape" mc:Ignorable="w14 w15 w16se w16cid wp14">
   <w:sdt>
     <w:sdtPr>
       <w:id w:val="299494872"/>
@@ -610,7 +781,7 @@
                 </wp:inline>
               </w:drawing>
             </mc:Choice>
-            <mc:Fallback xmlns:w16cid="http://schemas.microsoft.com/office/word/2016/wordml/cid" xmlns:am3d="http://schemas.microsoft.com/office/drawing/2017/model3d" xmlns:aink="http://schemas.microsoft.com/office/drawing/2016/ink" xmlns:cx8="http://schemas.microsoft.com/office/drawing/2016/5/14/chartex" xmlns:cx7="http://schemas.microsoft.com/office/drawing/2016/5/13/chartex" xmlns:cx6="http://schemas.microsoft.com/office/drawing/2016/5/12/chartex" xmlns:cx5="http://schemas.microsoft.com/office/drawing/2016/5/11/chartex" xmlns:cx4="http://schemas.microsoft.com/office/drawing/2016/5/10/chartex" xmlns:cx3="http://schemas.microsoft.com/office/drawing/2016/5/9/chartex" xmlns:cx2="http://schemas.microsoft.com/office/drawing/2015/10/21/chartex" xmlns:cx1="http://schemas.microsoft.com/office/drawing/2015/9/8/chartex">
+            <mc:Fallback>
               <w:pict>
                 <v:shapetype w14:anchorId="37EAF311" id="_x0000_t110" coordsize="21600,21600" o:spt="110" path="m10800,l,10800,10800,21600,21600,10800xe">
                   <v:stroke joinstyle="miter"/>
@@ -643,7 +814,7 @@
           <w:rPr>
             <w:noProof/>
           </w:rPr>
-          <w:t>1</w:t>
+          <w:t>2</w:t>
         </w:r>
         <w:r>
           <w:fldChar w:fldCharType="end"/>
@@ -660,7 +831,7 @@
 </file>
 
 <file path=word/footnotes.xml><?xml version="1.0" encoding="utf-8"?>
-<w:footnotes xmlns:wpc="http://schemas.microsoft.com/office/word/2010/wordprocessingCanvas" xmlns:cx="http://schemas.microsoft.com/office/drawing/2014/chartex" xmlns:mc="http://schemas.openxmlformats.org/markup-compatibility/2006" xmlns:o="urn:schemas-microsoft-com:office:office" xmlns:r="http://schemas.openxmlformats.org/officeDocument/2006/relationships" xmlns:m="http://schemas.openxmlformats.org/officeDocument/2006/math" xmlns:v="urn:schemas-microsoft-com:vml" xmlns:wp14="http://schemas.microsoft.com/office/word/2010/wordprocessingDrawing" xmlns:wp="http://schemas.openxmlformats.org/drawingml/2006/wordprocessingDrawing" xmlns:w10="urn:schemas-microsoft-com:office:word" xmlns:w="http://schemas.openxmlformats.org/wordprocessingml/2006/main" xmlns:w14="http://schemas.microsoft.com/office/word/2010/wordml" xmlns:w15="http://schemas.microsoft.com/office/word/2012/wordml" xmlns:w16se="http://schemas.microsoft.com/office/word/2015/wordml/symex" xmlns:wpg="http://schemas.microsoft.com/office/word/2010/wordprocessingGroup" xmlns:wpi="http://schemas.microsoft.com/office/word/2010/wordprocessingInk" xmlns:wne="http://schemas.microsoft.com/office/word/2006/wordml" xmlns:wps="http://schemas.microsoft.com/office/word/2010/wordprocessingShape" mc:Ignorable="w14 w15 w16se wp14">
+<w:footnotes xmlns:wpc="http://schemas.microsoft.com/office/word/2010/wordprocessingCanvas" xmlns:cx="http://schemas.microsoft.com/office/drawing/2014/chartex" xmlns:cx1="http://schemas.microsoft.com/office/drawing/2015/9/8/chartex" xmlns:cx2="http://schemas.microsoft.com/office/drawing/2015/10/21/chartex" xmlns:cx3="http://schemas.microsoft.com/office/drawing/2016/5/9/chartex" xmlns:cx4="http://schemas.microsoft.com/office/drawing/2016/5/10/chartex" xmlns:cx5="http://schemas.microsoft.com/office/drawing/2016/5/11/chartex" xmlns:cx6="http://schemas.microsoft.com/office/drawing/2016/5/12/chartex" xmlns:cx7="http://schemas.microsoft.com/office/drawing/2016/5/13/chartex" xmlns:cx8="http://schemas.microsoft.com/office/drawing/2016/5/14/chartex" xmlns:mc="http://schemas.openxmlformats.org/markup-compatibility/2006" xmlns:aink="http://schemas.microsoft.com/office/drawing/2016/ink" xmlns:am3d="http://schemas.microsoft.com/office/drawing/2017/model3d" xmlns:o="urn:schemas-microsoft-com:office:office" xmlns:r="http://schemas.openxmlformats.org/officeDocument/2006/relationships" xmlns:m="http://schemas.openxmlformats.org/officeDocument/2006/math" xmlns:v="urn:schemas-microsoft-com:vml" xmlns:wp14="http://schemas.microsoft.com/office/word/2010/wordprocessingDrawing" xmlns:wp="http://schemas.openxmlformats.org/drawingml/2006/wordprocessingDrawing" xmlns:w10="urn:schemas-microsoft-com:office:word" xmlns:w="http://schemas.openxmlformats.org/wordprocessingml/2006/main" xmlns:w14="http://schemas.microsoft.com/office/word/2010/wordml" xmlns:w15="http://schemas.microsoft.com/office/word/2012/wordml" xmlns:w16cid="http://schemas.microsoft.com/office/word/2016/wordml/cid" xmlns:w16se="http://schemas.microsoft.com/office/word/2015/wordml/symex" xmlns:wpg="http://schemas.microsoft.com/office/word/2010/wordprocessingGroup" xmlns:wpi="http://schemas.microsoft.com/office/word/2010/wordprocessingInk" xmlns:wne="http://schemas.microsoft.com/office/word/2006/wordml" xmlns:wps="http://schemas.microsoft.com/office/word/2010/wordprocessingShape" mc:Ignorable="w14 w15 w16se w16cid wp14">
   <w:footnote w:type="separator" w:id="-1">
     <w:p>
       <w:pPr>
@@ -685,19 +856,14 @@
 </file>
 
 <file path=word/header1.xml><?xml version="1.0" encoding="utf-8"?>
-<w:hdr xmlns:wpc="http://schemas.microsoft.com/office/word/2010/wordprocessingCanvas" xmlns:cx="http://schemas.microsoft.com/office/drawing/2014/chartex" xmlns:mc="http://schemas.openxmlformats.org/markup-compatibility/2006" xmlns:o="urn:schemas-microsoft-com:office:office" xmlns:r="http://schemas.openxmlformats.org/officeDocument/2006/relationships" xmlns:m="http://schemas.openxmlformats.org/officeDocument/2006/math" xmlns:v="urn:schemas-microsoft-com:vml" xmlns:wp14="http://schemas.microsoft.com/office/word/2010/wordprocessingDrawing" xmlns:wp="http://schemas.openxmlformats.org/drawingml/2006/wordprocessingDrawing" xmlns:w10="urn:schemas-microsoft-com:office:word" xmlns:w="http://schemas.openxmlformats.org/wordprocessingml/2006/main" xmlns:w14="http://schemas.microsoft.com/office/word/2010/wordml" xmlns:w15="http://schemas.microsoft.com/office/word/2012/wordml" xmlns:w16se="http://schemas.microsoft.com/office/word/2015/wordml/symex" xmlns:wpg="http://schemas.microsoft.com/office/word/2010/wordprocessingGroup" xmlns:wpi="http://schemas.microsoft.com/office/word/2010/wordprocessingInk" xmlns:wne="http://schemas.microsoft.com/office/word/2006/wordml" xmlns:wps="http://schemas.microsoft.com/office/word/2010/wordprocessingShape" mc:Ignorable="w14 w15 w16se wp14">
+<w:hdr xmlns:wpc="http://schemas.microsoft.com/office/word/2010/wordprocessingCanvas" xmlns:cx="http://schemas.microsoft.com/office/drawing/2014/chartex" xmlns:cx1="http://schemas.microsoft.com/office/drawing/2015/9/8/chartex" xmlns:cx2="http://schemas.microsoft.com/office/drawing/2015/10/21/chartex" xmlns:cx3="http://schemas.microsoft.com/office/drawing/2016/5/9/chartex" xmlns:cx4="http://schemas.microsoft.com/office/drawing/2016/5/10/chartex" xmlns:cx5="http://schemas.microsoft.com/office/drawing/2016/5/11/chartex" xmlns:cx6="http://schemas.microsoft.com/office/drawing/2016/5/12/chartex" xmlns:cx7="http://schemas.microsoft.com/office/drawing/2016/5/13/chartex" xmlns:cx8="http://schemas.microsoft.com/office/drawing/2016/5/14/chartex" xmlns:mc="http://schemas.openxmlformats.org/markup-compatibility/2006" xmlns:aink="http://schemas.microsoft.com/office/drawing/2016/ink" xmlns:am3d="http://schemas.microsoft.com/office/drawing/2017/model3d" xmlns:o="urn:schemas-microsoft-com:office:office" xmlns:r="http://schemas.openxmlformats.org/officeDocument/2006/relationships" xmlns:m="http://schemas.openxmlformats.org/officeDocument/2006/math" xmlns:v="urn:schemas-microsoft-com:vml" xmlns:wp14="http://schemas.microsoft.com/office/word/2010/wordprocessingDrawing" xmlns:wp="http://schemas.openxmlformats.org/drawingml/2006/wordprocessingDrawing" xmlns:w10="urn:schemas-microsoft-com:office:word" xmlns:w="http://schemas.openxmlformats.org/wordprocessingml/2006/main" xmlns:w14="http://schemas.microsoft.com/office/word/2010/wordml" xmlns:w15="http://schemas.microsoft.com/office/word/2012/wordml" xmlns:w16cid="http://schemas.microsoft.com/office/word/2016/wordml/cid" xmlns:w16se="http://schemas.microsoft.com/office/word/2015/wordml/symex" xmlns:wpg="http://schemas.microsoft.com/office/word/2010/wordprocessingGroup" xmlns:wpi="http://schemas.microsoft.com/office/word/2010/wordprocessingInk" xmlns:wne="http://schemas.microsoft.com/office/word/2006/wordml" xmlns:wps="http://schemas.microsoft.com/office/word/2010/wordprocessingShape" mc:Ignorable="w14 w15 w16se w16cid wp14">
   <w:p>
     <w:pPr>
       <w:pStyle w:val="Kopfzeile"/>
     </w:pPr>
     <w:r>
-      <w:t xml:space="preserve">Thomas </w:t>
+      <w:t>Thomas Sapelza</w:t>
     </w:r>
-    <w:proofErr w:type="spellStart"/>
-    <w:r>
-      <w:t>Sapelza</w:t>
-    </w:r>
-    <w:proofErr w:type="spellEnd"/>
     <w:r>
       <w:tab/>
       <w:t>5AT</w:t>
@@ -713,8 +879,120 @@
 </file>
 
 <file path=word/numbering.xml><?xml version="1.0" encoding="utf-8"?>
-<w:numbering xmlns:wpc="http://schemas.microsoft.com/office/word/2010/wordprocessingCanvas" xmlns:cx="http://schemas.microsoft.com/office/drawing/2014/chartex" xmlns:mc="http://schemas.openxmlformats.org/markup-compatibility/2006" xmlns:o="urn:schemas-microsoft-com:office:office" xmlns:r="http://schemas.openxmlformats.org/officeDocument/2006/relationships" xmlns:m="http://schemas.openxmlformats.org/officeDocument/2006/math" xmlns:v="urn:schemas-microsoft-com:vml" xmlns:wp14="http://schemas.microsoft.com/office/word/2010/wordprocessingDrawing" xmlns:wp="http://schemas.openxmlformats.org/drawingml/2006/wordprocessingDrawing" xmlns:w10="urn:schemas-microsoft-com:office:word" xmlns:w="http://schemas.openxmlformats.org/wordprocessingml/2006/main" xmlns:w14="http://schemas.microsoft.com/office/word/2010/wordml" xmlns:w15="http://schemas.microsoft.com/office/word/2012/wordml" xmlns:w16se="http://schemas.microsoft.com/office/word/2015/wordml/symex" xmlns:wpg="http://schemas.microsoft.com/office/word/2010/wordprocessingGroup" xmlns:wpi="http://schemas.microsoft.com/office/word/2010/wordprocessingInk" xmlns:wne="http://schemas.microsoft.com/office/word/2006/wordml" xmlns:wps="http://schemas.microsoft.com/office/word/2010/wordprocessingShape" mc:Ignorable="w14 w15 w16se wp14">
+<w:numbering xmlns:wpc="http://schemas.microsoft.com/office/word/2010/wordprocessingCanvas" xmlns:cx="http://schemas.microsoft.com/office/drawing/2014/chartex" xmlns:cx1="http://schemas.microsoft.com/office/drawing/2015/9/8/chartex" xmlns:cx2="http://schemas.microsoft.com/office/drawing/2015/10/21/chartex" xmlns:cx3="http://schemas.microsoft.com/office/drawing/2016/5/9/chartex" xmlns:cx4="http://schemas.microsoft.com/office/drawing/2016/5/10/chartex" xmlns:cx5="http://schemas.microsoft.com/office/drawing/2016/5/11/chartex" xmlns:cx6="http://schemas.microsoft.com/office/drawing/2016/5/12/chartex" xmlns:cx7="http://schemas.microsoft.com/office/drawing/2016/5/13/chartex" xmlns:cx8="http://schemas.microsoft.com/office/drawing/2016/5/14/chartex" xmlns:mc="http://schemas.openxmlformats.org/markup-compatibility/2006" xmlns:aink="http://schemas.microsoft.com/office/drawing/2016/ink" xmlns:am3d="http://schemas.microsoft.com/office/drawing/2017/model3d" xmlns:o="urn:schemas-microsoft-com:office:office" xmlns:r="http://schemas.openxmlformats.org/officeDocument/2006/relationships" xmlns:m="http://schemas.openxmlformats.org/officeDocument/2006/math" xmlns:v="urn:schemas-microsoft-com:vml" xmlns:wp14="http://schemas.microsoft.com/office/word/2010/wordprocessingDrawing" xmlns:wp="http://schemas.openxmlformats.org/drawingml/2006/wordprocessingDrawing" xmlns:w10="urn:schemas-microsoft-com:office:word" xmlns:w="http://schemas.openxmlformats.org/wordprocessingml/2006/main" xmlns:w14="http://schemas.microsoft.com/office/word/2010/wordml" xmlns:w15="http://schemas.microsoft.com/office/word/2012/wordml" xmlns:w16cid="http://schemas.microsoft.com/office/word/2016/wordml/cid" xmlns:w16se="http://schemas.microsoft.com/office/word/2015/wordml/symex" xmlns:wpg="http://schemas.microsoft.com/office/word/2010/wordprocessingGroup" xmlns:wpi="http://schemas.microsoft.com/office/word/2010/wordprocessingInk" xmlns:wne="http://schemas.microsoft.com/office/word/2006/wordml" xmlns:wps="http://schemas.microsoft.com/office/word/2010/wordprocessingShape" mc:Ignorable="w14 w15 w16se w16cid wp14">
   <w:abstractNum w:abstractNumId="0" w15:restartNumberingAfterBreak="0">
+    <w:nsid w:val="04A446B3"/>
+    <w:multiLevelType w:val="hybridMultilevel"/>
+    <w:tmpl w:val="4D3EC408"/>
+    <w:lvl w:ilvl="0" w:tplc="13DA1462">
+      <w:numFmt w:val="bullet"/>
+      <w:lvlText w:val="-"/>
+      <w:lvlJc w:val="left"/>
+      <w:pPr>
+        <w:ind w:left="1776" w:hanging="360"/>
+      </w:pPr>
+      <w:rPr>
+        <w:rFonts w:ascii="Calibri" w:eastAsiaTheme="minorHAnsi" w:hAnsi="Calibri" w:cs="Calibri" w:hint="default"/>
+      </w:rPr>
+    </w:lvl>
+    <w:lvl w:ilvl="1" w:tplc="04070003" w:tentative="1">
+      <w:start w:val="1"/>
+      <w:numFmt w:val="bullet"/>
+      <w:lvlText w:val="o"/>
+      <w:lvlJc w:val="left"/>
+      <w:pPr>
+        <w:ind w:left="2496" w:hanging="360"/>
+      </w:pPr>
+      <w:rPr>
+        <w:rFonts w:ascii="Courier New" w:hAnsi="Courier New" w:cs="Courier New" w:hint="default"/>
+      </w:rPr>
+    </w:lvl>
+    <w:lvl w:ilvl="2" w:tplc="04070005" w:tentative="1">
+      <w:start w:val="1"/>
+      <w:numFmt w:val="bullet"/>
+      <w:lvlText w:val=""/>
+      <w:lvlJc w:val="left"/>
+      <w:pPr>
+        <w:ind w:left="3216" w:hanging="360"/>
+      </w:pPr>
+      <w:rPr>
+        <w:rFonts w:ascii="Wingdings" w:hAnsi="Wingdings" w:hint="default"/>
+      </w:rPr>
+    </w:lvl>
+    <w:lvl w:ilvl="3" w:tplc="04070001" w:tentative="1">
+      <w:start w:val="1"/>
+      <w:numFmt w:val="bullet"/>
+      <w:lvlText w:val=""/>
+      <w:lvlJc w:val="left"/>
+      <w:pPr>
+        <w:ind w:left="3936" w:hanging="360"/>
+      </w:pPr>
+      <w:rPr>
+        <w:rFonts w:ascii="Symbol" w:hAnsi="Symbol" w:hint="default"/>
+      </w:rPr>
+    </w:lvl>
+    <w:lvl w:ilvl="4" w:tplc="04070003" w:tentative="1">
+      <w:start w:val="1"/>
+      <w:numFmt w:val="bullet"/>
+      <w:lvlText w:val="o"/>
+      <w:lvlJc w:val="left"/>
+      <w:pPr>
+        <w:ind w:left="4656" w:hanging="360"/>
+      </w:pPr>
+      <w:rPr>
+        <w:rFonts w:ascii="Courier New" w:hAnsi="Courier New" w:cs="Courier New" w:hint="default"/>
+      </w:rPr>
+    </w:lvl>
+    <w:lvl w:ilvl="5" w:tplc="04070005" w:tentative="1">
+      <w:start w:val="1"/>
+      <w:numFmt w:val="bullet"/>
+      <w:lvlText w:val=""/>
+      <w:lvlJc w:val="left"/>
+      <w:pPr>
+        <w:ind w:left="5376" w:hanging="360"/>
+      </w:pPr>
+      <w:rPr>
+        <w:rFonts w:ascii="Wingdings" w:hAnsi="Wingdings" w:hint="default"/>
+      </w:rPr>
+    </w:lvl>
+    <w:lvl w:ilvl="6" w:tplc="04070001" w:tentative="1">
+      <w:start w:val="1"/>
+      <w:numFmt w:val="bullet"/>
+      <w:lvlText w:val=""/>
+      <w:lvlJc w:val="left"/>
+      <w:pPr>
+        <w:ind w:left="6096" w:hanging="360"/>
+      </w:pPr>
+      <w:rPr>
+        <w:rFonts w:ascii="Symbol" w:hAnsi="Symbol" w:hint="default"/>
+      </w:rPr>
+    </w:lvl>
+    <w:lvl w:ilvl="7" w:tplc="04070003" w:tentative="1">
+      <w:start w:val="1"/>
+      <w:numFmt w:val="bullet"/>
+      <w:lvlText w:val="o"/>
+      <w:lvlJc w:val="left"/>
+      <w:pPr>
+        <w:ind w:left="6816" w:hanging="360"/>
+      </w:pPr>
+      <w:rPr>
+        <w:rFonts w:ascii="Courier New" w:hAnsi="Courier New" w:cs="Courier New" w:hint="default"/>
+      </w:rPr>
+    </w:lvl>
+    <w:lvl w:ilvl="8" w:tplc="04070005" w:tentative="1">
+      <w:start w:val="1"/>
+      <w:numFmt w:val="bullet"/>
+      <w:lvlText w:val=""/>
+      <w:lvlJc w:val="left"/>
+      <w:pPr>
+        <w:ind w:left="7536" w:hanging="360"/>
+      </w:pPr>
+      <w:rPr>
+        <w:rFonts w:ascii="Wingdings" w:hAnsi="Wingdings" w:hint="default"/>
+      </w:rPr>
+    </w:lvl>
+  </w:abstractNum>
+  <w:abstractNum w:abstractNumId="1" w15:restartNumberingAfterBreak="0">
     <w:nsid w:val="09901057"/>
     <w:multiLevelType w:val="hybridMultilevel"/>
     <w:tmpl w:val="9C4A6016"/>
@@ -826,7 +1104,7 @@
       </w:rPr>
     </w:lvl>
   </w:abstractNum>
-  <w:abstractNum w:abstractNumId="1" w15:restartNumberingAfterBreak="0">
+  <w:abstractNum w:abstractNumId="2" w15:restartNumberingAfterBreak="0">
     <w:nsid w:val="2BF80537"/>
     <w:multiLevelType w:val="hybridMultilevel"/>
     <w:tmpl w:val="FE5A6522"/>
@@ -940,7 +1218,119 @@
       </w:rPr>
     </w:lvl>
   </w:abstractNum>
-  <w:abstractNum w:abstractNumId="2" w15:restartNumberingAfterBreak="0">
+  <w:abstractNum w:abstractNumId="3" w15:restartNumberingAfterBreak="0">
+    <w:nsid w:val="2FF44D42"/>
+    <w:multiLevelType w:val="hybridMultilevel"/>
+    <w:tmpl w:val="36A24630"/>
+    <w:lvl w:ilvl="0" w:tplc="DEB68BA2">
+      <w:numFmt w:val="bullet"/>
+      <w:lvlText w:val="-"/>
+      <w:lvlJc w:val="left"/>
+      <w:pPr>
+        <w:ind w:left="1080" w:hanging="360"/>
+      </w:pPr>
+      <w:rPr>
+        <w:rFonts w:ascii="Calibri" w:eastAsiaTheme="minorHAnsi" w:hAnsi="Calibri" w:cs="Calibri" w:hint="default"/>
+      </w:rPr>
+    </w:lvl>
+    <w:lvl w:ilvl="1" w:tplc="04070003" w:tentative="1">
+      <w:start w:val="1"/>
+      <w:numFmt w:val="bullet"/>
+      <w:lvlText w:val="o"/>
+      <w:lvlJc w:val="left"/>
+      <w:pPr>
+        <w:ind w:left="1800" w:hanging="360"/>
+      </w:pPr>
+      <w:rPr>
+        <w:rFonts w:ascii="Courier New" w:hAnsi="Courier New" w:cs="Courier New" w:hint="default"/>
+      </w:rPr>
+    </w:lvl>
+    <w:lvl w:ilvl="2" w:tplc="04070005" w:tentative="1">
+      <w:start w:val="1"/>
+      <w:numFmt w:val="bullet"/>
+      <w:lvlText w:val=""/>
+      <w:lvlJc w:val="left"/>
+      <w:pPr>
+        <w:ind w:left="2520" w:hanging="360"/>
+      </w:pPr>
+      <w:rPr>
+        <w:rFonts w:ascii="Wingdings" w:hAnsi="Wingdings" w:hint="default"/>
+      </w:rPr>
+    </w:lvl>
+    <w:lvl w:ilvl="3" w:tplc="04070001" w:tentative="1">
+      <w:start w:val="1"/>
+      <w:numFmt w:val="bullet"/>
+      <w:lvlText w:val=""/>
+      <w:lvlJc w:val="left"/>
+      <w:pPr>
+        <w:ind w:left="3240" w:hanging="360"/>
+      </w:pPr>
+      <w:rPr>
+        <w:rFonts w:ascii="Symbol" w:hAnsi="Symbol" w:hint="default"/>
+      </w:rPr>
+    </w:lvl>
+    <w:lvl w:ilvl="4" w:tplc="04070003" w:tentative="1">
+      <w:start w:val="1"/>
+      <w:numFmt w:val="bullet"/>
+      <w:lvlText w:val="o"/>
+      <w:lvlJc w:val="left"/>
+      <w:pPr>
+        <w:ind w:left="3960" w:hanging="360"/>
+      </w:pPr>
+      <w:rPr>
+        <w:rFonts w:ascii="Courier New" w:hAnsi="Courier New" w:cs="Courier New" w:hint="default"/>
+      </w:rPr>
+    </w:lvl>
+    <w:lvl w:ilvl="5" w:tplc="04070005" w:tentative="1">
+      <w:start w:val="1"/>
+      <w:numFmt w:val="bullet"/>
+      <w:lvlText w:val=""/>
+      <w:lvlJc w:val="left"/>
+      <w:pPr>
+        <w:ind w:left="4680" w:hanging="360"/>
+      </w:pPr>
+      <w:rPr>
+        <w:rFonts w:ascii="Wingdings" w:hAnsi="Wingdings" w:hint="default"/>
+      </w:rPr>
+    </w:lvl>
+    <w:lvl w:ilvl="6" w:tplc="04070001" w:tentative="1">
+      <w:start w:val="1"/>
+      <w:numFmt w:val="bullet"/>
+      <w:lvlText w:val=""/>
+      <w:lvlJc w:val="left"/>
+      <w:pPr>
+        <w:ind w:left="5400" w:hanging="360"/>
+      </w:pPr>
+      <w:rPr>
+        <w:rFonts w:ascii="Symbol" w:hAnsi="Symbol" w:hint="default"/>
+      </w:rPr>
+    </w:lvl>
+    <w:lvl w:ilvl="7" w:tplc="04070003" w:tentative="1">
+      <w:start w:val="1"/>
+      <w:numFmt w:val="bullet"/>
+      <w:lvlText w:val="o"/>
+      <w:lvlJc w:val="left"/>
+      <w:pPr>
+        <w:ind w:left="6120" w:hanging="360"/>
+      </w:pPr>
+      <w:rPr>
+        <w:rFonts w:ascii="Courier New" w:hAnsi="Courier New" w:cs="Courier New" w:hint="default"/>
+      </w:rPr>
+    </w:lvl>
+    <w:lvl w:ilvl="8" w:tplc="04070005" w:tentative="1">
+      <w:start w:val="1"/>
+      <w:numFmt w:val="bullet"/>
+      <w:lvlText w:val=""/>
+      <w:lvlJc w:val="left"/>
+      <w:pPr>
+        <w:ind w:left="6840" w:hanging="360"/>
+      </w:pPr>
+      <w:rPr>
+        <w:rFonts w:ascii="Wingdings" w:hAnsi="Wingdings" w:hint="default"/>
+      </w:rPr>
+    </w:lvl>
+  </w:abstractNum>
+  <w:abstractNum w:abstractNumId="4" w15:restartNumberingAfterBreak="0">
     <w:nsid w:val="323B39F0"/>
     <w:multiLevelType w:val="hybridMultilevel"/>
     <w:tmpl w:val="B2DC53F6"/>
@@ -1053,7 +1443,7 @@
       </w:rPr>
     </w:lvl>
   </w:abstractNum>
-  <w:abstractNum w:abstractNumId="3" w15:restartNumberingAfterBreak="0">
+  <w:abstractNum w:abstractNumId="5" w15:restartNumberingAfterBreak="0">
     <w:nsid w:val="4F886444"/>
     <w:multiLevelType w:val="hybridMultilevel"/>
     <w:tmpl w:val="CF7EBD5C"/>
@@ -1166,7 +1556,7 @@
       </w:rPr>
     </w:lvl>
   </w:abstractNum>
-  <w:abstractNum w:abstractNumId="4" w15:restartNumberingAfterBreak="0">
+  <w:abstractNum w:abstractNumId="6" w15:restartNumberingAfterBreak="0">
     <w:nsid w:val="6EFA2F5E"/>
     <w:multiLevelType w:val="hybridMultilevel"/>
     <w:tmpl w:val="ABCC22E8"/>
@@ -1280,25 +1670,31 @@
     </w:lvl>
   </w:abstractNum>
   <w:num w:numId="1">
+    <w:abstractNumId w:val="4"/>
+  </w:num>
+  <w:num w:numId="2">
     <w:abstractNumId w:val="2"/>
   </w:num>
-  <w:num w:numId="2">
+  <w:num w:numId="3">
+    <w:abstractNumId w:val="6"/>
+  </w:num>
+  <w:num w:numId="4">
+    <w:abstractNumId w:val="5"/>
+  </w:num>
+  <w:num w:numId="5">
     <w:abstractNumId w:val="1"/>
   </w:num>
-  <w:num w:numId="3">
-    <w:abstractNumId w:val="4"/>
-  </w:num>
-  <w:num w:numId="4">
+  <w:num w:numId="6">
     <w:abstractNumId w:val="3"/>
   </w:num>
-  <w:num w:numId="5">
+  <w:num w:numId="7">
     <w:abstractNumId w:val="0"/>
   </w:num>
 </w:numbering>
 </file>
 
 <file path=word/styles.xml><?xml version="1.0" encoding="utf-8"?>
-<w:styles xmlns:mc="http://schemas.openxmlformats.org/markup-compatibility/2006" xmlns:r="http://schemas.openxmlformats.org/officeDocument/2006/relationships" xmlns:w="http://schemas.openxmlformats.org/wordprocessingml/2006/main" xmlns:w14="http://schemas.microsoft.com/office/word/2010/wordml" xmlns:w15="http://schemas.microsoft.com/office/word/2012/wordml" xmlns:w16se="http://schemas.microsoft.com/office/word/2015/wordml/symex" mc:Ignorable="w14 w15 w16se">
+<w:styles xmlns:mc="http://schemas.openxmlformats.org/markup-compatibility/2006" xmlns:r="http://schemas.openxmlformats.org/officeDocument/2006/relationships" xmlns:w="http://schemas.openxmlformats.org/wordprocessingml/2006/main" xmlns:w14="http://schemas.microsoft.com/office/word/2010/wordml" xmlns:w15="http://schemas.microsoft.com/office/word/2012/wordml" xmlns:w16cid="http://schemas.microsoft.com/office/word/2016/wordml/cid" xmlns:w16se="http://schemas.microsoft.com/office/word/2015/wordml/symex" mc:Ignorable="w14 w15 w16se w16cid">
   <w:docDefaults>
     <w:rPrDefault>
       <w:rPr>
@@ -1314,7 +1710,7 @@
       </w:pPr>
     </w:pPrDefault>
   </w:docDefaults>
-  <w:latentStyles w:defLockedState="0" w:defUIPriority="99" w:defSemiHidden="0" w:defUnhideWhenUsed="0" w:defQFormat="0" w:count="371">
+  <w:latentStyles w:defLockedState="0" w:defUIPriority="99" w:defSemiHidden="0" w:defUnhideWhenUsed="0" w:defQFormat="0" w:count="375">
     <w:lsdException w:name="Normal" w:uiPriority="0" w:qFormat="1"/>
     <w:lsdException w:name="heading 1" w:uiPriority="9" w:qFormat="1"/>
     <w:lsdException w:name="heading 2" w:semiHidden="1" w:uiPriority="9" w:unhideWhenUsed="1" w:qFormat="1"/>
@@ -1420,7 +1816,6 @@
     <w:lsdException w:name="HTML Sample" w:semiHidden="1" w:unhideWhenUsed="1"/>
     <w:lsdException w:name="HTML Typewriter" w:semiHidden="1" w:unhideWhenUsed="1"/>
     <w:lsdException w:name="HTML Variable" w:semiHidden="1" w:unhideWhenUsed="1"/>
-    <w:lsdException w:name="Normal Table" w:semiHidden="1" w:unhideWhenUsed="1"/>
     <w:lsdException w:name="annotation subject" w:semiHidden="1" w:unhideWhenUsed="1"/>
     <w:lsdException w:name="No List" w:semiHidden="1" w:unhideWhenUsed="1"/>
     <w:lsdException w:name="Outline List 1" w:semiHidden="1" w:unhideWhenUsed="1"/>
@@ -1464,10 +1859,8 @@
     <w:lsdException w:name="Table Elegant" w:semiHidden="1" w:unhideWhenUsed="1"/>
     <w:lsdException w:name="Table Professional" w:semiHidden="1" w:unhideWhenUsed="1"/>
     <w:lsdException w:name="Table Subtle 1" w:semiHidden="1" w:unhideWhenUsed="1"/>
-    <w:lsdException w:name="Table Subtle 2" w:semiHidden="1" w:unhideWhenUsed="1"/>
     <w:lsdException w:name="Table Web 1" w:semiHidden="1" w:unhideWhenUsed="1"/>
     <w:lsdException w:name="Table Web 2" w:semiHidden="1" w:unhideWhenUsed="1"/>
-    <w:lsdException w:name="Table Web 3" w:semiHidden="1" w:unhideWhenUsed="1"/>
     <w:lsdException w:name="Balloon Text" w:semiHidden="1" w:unhideWhenUsed="1"/>
     <w:lsdException w:name="Table Grid" w:uiPriority="39"/>
     <w:lsdException w:name="Table Theme" w:semiHidden="1" w:unhideWhenUsed="1"/>
@@ -1686,6 +2079,10 @@
     <w:lsdException w:name="List Table 5 Dark Accent 6" w:uiPriority="50"/>
     <w:lsdException w:name="List Table 6 Colorful Accent 6" w:uiPriority="51"/>
     <w:lsdException w:name="List Table 7 Colorful Accent 6" w:uiPriority="52"/>
+    <w:lsdException w:name="Mention" w:semiHidden="1" w:unhideWhenUsed="1"/>
+    <w:lsdException w:name="Smart Hyperlink" w:semiHidden="1" w:unhideWhenUsed="1"/>
+    <w:lsdException w:name="Hashtag" w:semiHidden="1" w:unhideWhenUsed="1"/>
+    <w:lsdException w:name="Unresolved Mention" w:semiHidden="1" w:unhideWhenUsed="1"/>
   </w:latentStyles>
   <w:style w:type="paragraph" w:default="1" w:styleId="Standard">
     <w:name w:val="Normal"/>
@@ -2168,7 +2565,7 @@
 </file>
 
 <file path=customXml/itemProps1.xml><?xml version="1.0" encoding="utf-8"?>
-<ds:datastoreItem xmlns:ds="http://schemas.openxmlformats.org/officeDocument/2006/customXml" ds:itemID="{EFD9020F-9493-4668-8592-1F5323BACF7A}">
+<ds:datastoreItem xmlns:ds="http://schemas.openxmlformats.org/officeDocument/2006/customXml" ds:itemID="{76CA7365-E785-4429-B28B-B68C1D1958CA}">
   <ds:schemaRefs>
     <ds:schemaRef ds:uri="http://schemas.openxmlformats.org/officeDocument/2006/bibliography"/>
   </ds:schemaRefs>

</xml_diff>

<commit_message>
Das Kundengespräch des 19.12.2017 wurde hinzugefügt
</commit_message>
<xml_diff>
--- a/TP/Dateien/Kundengespräch.docx
+++ b/TP/Dateien/Kundengespräch.docx
@@ -1,6 +1,6 @@
 
 <file path=word/document.xml><?xml version="1.0" encoding="utf-8"?>
-<w:document xmlns:wpc="http://schemas.microsoft.com/office/word/2010/wordprocessingCanvas" xmlns:cx="http://schemas.microsoft.com/office/drawing/2014/chartex" xmlns:cx1="http://schemas.microsoft.com/office/drawing/2015/9/8/chartex" xmlns:cx2="http://schemas.microsoft.com/office/drawing/2015/10/21/chartex" xmlns:cx3="http://schemas.microsoft.com/office/drawing/2016/5/9/chartex" xmlns:cx4="http://schemas.microsoft.com/office/drawing/2016/5/10/chartex" xmlns:cx5="http://schemas.microsoft.com/office/drawing/2016/5/11/chartex" xmlns:cx6="http://schemas.microsoft.com/office/drawing/2016/5/12/chartex" xmlns:cx7="http://schemas.microsoft.com/office/drawing/2016/5/13/chartex" xmlns:cx8="http://schemas.microsoft.com/office/drawing/2016/5/14/chartex" xmlns:mc="http://schemas.openxmlformats.org/markup-compatibility/2006" xmlns:aink="http://schemas.microsoft.com/office/drawing/2016/ink" xmlns:am3d="http://schemas.microsoft.com/office/drawing/2017/model3d" xmlns:o="urn:schemas-microsoft-com:office:office" xmlns:r="http://schemas.openxmlformats.org/officeDocument/2006/relationships" xmlns:m="http://schemas.openxmlformats.org/officeDocument/2006/math" xmlns:v="urn:schemas-microsoft-com:vml" xmlns:wp14="http://schemas.microsoft.com/office/word/2010/wordprocessingDrawing" xmlns:wp="http://schemas.openxmlformats.org/drawingml/2006/wordprocessingDrawing" xmlns:w10="urn:schemas-microsoft-com:office:word" xmlns:w="http://schemas.openxmlformats.org/wordprocessingml/2006/main" xmlns:w14="http://schemas.microsoft.com/office/word/2010/wordml" xmlns:w15="http://schemas.microsoft.com/office/word/2012/wordml" xmlns:w16cid="http://schemas.microsoft.com/office/word/2016/wordml/cid" xmlns:w16se="http://schemas.microsoft.com/office/word/2015/wordml/symex" xmlns:wpg="http://schemas.microsoft.com/office/word/2010/wordprocessingGroup" xmlns:wpi="http://schemas.microsoft.com/office/word/2010/wordprocessingInk" xmlns:wne="http://schemas.microsoft.com/office/word/2006/wordml" xmlns:wps="http://schemas.microsoft.com/office/word/2010/wordprocessingShape" mc:Ignorable="w14 w15 w16se w16cid wp14">
+<w:document xmlns:wpc="http://schemas.microsoft.com/office/word/2010/wordprocessingCanvas" xmlns:cx="http://schemas.microsoft.com/office/drawing/2014/chartex" xmlns:mc="http://schemas.openxmlformats.org/markup-compatibility/2006" xmlns:o="urn:schemas-microsoft-com:office:office" xmlns:r="http://schemas.openxmlformats.org/officeDocument/2006/relationships" xmlns:m="http://schemas.openxmlformats.org/officeDocument/2006/math" xmlns:v="urn:schemas-microsoft-com:vml" xmlns:wp14="http://schemas.microsoft.com/office/word/2010/wordprocessingDrawing" xmlns:wp="http://schemas.openxmlformats.org/drawingml/2006/wordprocessingDrawing" xmlns:w10="urn:schemas-microsoft-com:office:word" xmlns:w="http://schemas.openxmlformats.org/wordprocessingml/2006/main" xmlns:w14="http://schemas.microsoft.com/office/word/2010/wordml" xmlns:w15="http://schemas.microsoft.com/office/word/2012/wordml" xmlns:w16se="http://schemas.microsoft.com/office/word/2015/wordml/symex" xmlns:wpg="http://schemas.microsoft.com/office/word/2010/wordprocessingGroup" xmlns:wpi="http://schemas.microsoft.com/office/word/2010/wordprocessingInk" xmlns:wne="http://schemas.microsoft.com/office/word/2006/wordml" xmlns:wps="http://schemas.microsoft.com/office/word/2010/wordprocessingShape" mc:Ignorable="w14 w15 w16se wp14">
   <w:body>
     <w:p>
       <w:pPr>
@@ -215,16 +215,6 @@
         <w:rPr>
           <w:rFonts w:ascii="Century Gothic" w:hAnsi="Century Gothic"/>
           <w:b/>
-          <w:sz w:val="28"/>
-        </w:rPr>
-      </w:pPr>
-    </w:p>
-    <w:p>
-      <w:pPr>
-        <w:jc w:val="center"/>
-        <w:rPr>
-          <w:rFonts w:ascii="Century Gothic" w:hAnsi="Century Gothic"/>
-          <w:b/>
           <w:color w:val="FF0000"/>
           <w:sz w:val="32"/>
         </w:rPr>
@@ -238,15 +228,6 @@
         </w:rPr>
         <w:t>Eine Webseite mit einem CMS System erstellen</w:t>
       </w:r>
-    </w:p>
-    <w:p>
-      <w:pPr>
-        <w:rPr>
-          <w:rFonts w:ascii="Century Gothic" w:hAnsi="Century Gothic"/>
-          <w:b/>
-          <w:sz w:val="24"/>
-        </w:rPr>
-      </w:pPr>
     </w:p>
     <w:p>
       <w:pPr>
@@ -338,13 +319,13 @@
           <w:b/>
           <w:sz w:val="24"/>
         </w:rPr>
-        <w:t>Inhalt:</w:t>
-      </w:r>
-      <w:r>
-        <w:rPr>
-          <w:sz w:val="24"/>
-        </w:rPr>
-        <w:t xml:space="preserve"> Das Thema wählen, CMS System wählen</w:t>
+        <w:t>Anwesende Personen:</w:t>
+      </w:r>
+      <w:r>
+        <w:rPr>
+          <w:sz w:val="24"/>
+        </w:rPr>
+        <w:t xml:space="preserve"> Thomas Sapelza, Peter Wegmann</w:t>
       </w:r>
     </w:p>
     <w:p>
@@ -363,99 +344,14 @@
           <w:b/>
           <w:sz w:val="24"/>
         </w:rPr>
-        <w:t>Protokoll:</w:t>
-      </w:r>
-    </w:p>
-    <w:p>
-      <w:pPr>
-        <w:pStyle w:val="Listenabsatz"/>
-        <w:rPr>
-          <w:sz w:val="24"/>
-        </w:rPr>
-      </w:pPr>
-      <w:r>
-        <w:rPr>
-          <w:sz w:val="24"/>
-        </w:rPr>
-        <w:t>Der Kunde Peter Wegmann hat zu Beginn des Gespräches das Thema, um das die Webseite handeln soll, erklärt und warum</w:t>
-      </w:r>
-      <w:r>
-        <w:rPr>
-          <w:sz w:val="24"/>
-        </w:rPr>
-        <w:t xml:space="preserve"> er dieses Thema gewählt hat.</w:t>
-      </w:r>
-    </w:p>
-    <w:p>
-      <w:pPr>
-        <w:pStyle w:val="Listenabsatz"/>
-        <w:rPr>
-          <w:sz w:val="24"/>
-        </w:rPr>
-      </w:pPr>
-      <w:r>
-        <w:rPr>
-          <w:sz w:val="24"/>
-        </w:rPr>
-        <w:t>Als Thema hat er „Industrie 4.0: Connectivity“ gewählt.</w:t>
-      </w:r>
-    </w:p>
-    <w:p>
-      <w:pPr>
-        <w:pStyle w:val="Listenabsatz"/>
-        <w:rPr>
-          <w:sz w:val="24"/>
-        </w:rPr>
-      </w:pPr>
-      <w:r>
-        <w:rPr>
-          <w:sz w:val="24"/>
-        </w:rPr>
-        <w:t>Die wesentlichen Punkte, die die Webseite enthalten soll, hat er bereits definiert und mir als Dokument mit Stichpunkten gegeben. Die Texte soll ich, Thomas Sapelza, schreiben und</w:t>
-      </w:r>
-      <w:r>
-        <w:rPr>
-          <w:sz w:val="24"/>
-        </w:rPr>
-        <w:t xml:space="preserve"> er wird diese dann</w:t>
-      </w:r>
-      <w:r>
-        <w:rPr>
-          <w:sz w:val="24"/>
-        </w:rPr>
-        <w:t xml:space="preserve"> mit mir </w:t>
-      </w:r>
-      <w:r>
-        <w:rPr>
-          <w:sz w:val="24"/>
-        </w:rPr>
-        <w:t>zusammen verbessern. Die Bilder werden wir in Zusammenarbeit wählen, damit die Webseite genau seinen Vorstellungen entspricht. Außerdem haben wir uns dazu entschieden das freie (je nach Plan) CMS System WordPress zu verwenden, weil dieses Weltweit sehr beliebt ist und einen großen Funktionsumfang bietet, der bei diesem Webseiten Projekt ausreichend ist.</w:t>
-      </w:r>
-    </w:p>
-    <w:p/>
-    <w:p>
-      <w:pPr>
-        <w:rPr>
-          <w:b/>
-          <w:sz w:val="28"/>
-        </w:rPr>
-      </w:pPr>
-      <w:r>
-        <w:rPr>
-          <w:b/>
-          <w:sz w:val="28"/>
-        </w:rPr>
-        <w:t xml:space="preserve">Gespräch Nr. </w:t>
-      </w:r>
-      <w:r>
-        <w:rPr>
-          <w:b/>
-          <w:sz w:val="28"/>
-        </w:rPr>
-        <w:t>2</w:t>
-      </w:r>
-      <w:bookmarkStart w:id="0" w:name="_GoBack"/>
-      <w:bookmarkEnd w:id="0"/>
+        <w:t>Inhalt:</w:t>
+      </w:r>
+      <w:r>
+        <w:rPr>
+          <w:sz w:val="24"/>
+        </w:rPr>
+        <w:t xml:space="preserve"> Das Thema wählen, CMS System wählen</w:t>
+      </w:r>
     </w:p>
     <w:p>
       <w:pPr>
@@ -465,34 +361,104 @@
           <w:numId w:val="4"/>
         </w:numPr>
         <w:rPr>
-          <w:b/>
-          <w:sz w:val="24"/>
-        </w:rPr>
-      </w:pPr>
-      <w:r>
-        <w:rPr>
-          <w:b/>
-          <w:sz w:val="24"/>
-        </w:rPr>
-        <w:t>Datum:</w:t>
-      </w:r>
-      <w:r>
-        <w:rPr>
-          <w:sz w:val="24"/>
-        </w:rPr>
-        <w:t xml:space="preserve"> </w:t>
-      </w:r>
-      <w:r>
-        <w:rPr>
-          <w:sz w:val="24"/>
-        </w:rPr>
-        <w:t>12</w:t>
-      </w:r>
-      <w:r>
-        <w:rPr>
-          <w:sz w:val="24"/>
-        </w:rPr>
-        <w:t>.12.2017</w:t>
+          <w:sz w:val="24"/>
+        </w:rPr>
+      </w:pPr>
+      <w:r>
+        <w:rPr>
+          <w:b/>
+          <w:sz w:val="24"/>
+        </w:rPr>
+        <w:t>Protokoll:</w:t>
+      </w:r>
+    </w:p>
+    <w:p>
+      <w:pPr>
+        <w:pStyle w:val="Listenabsatz"/>
+        <w:rPr>
+          <w:sz w:val="24"/>
+        </w:rPr>
+      </w:pPr>
+      <w:r>
+        <w:rPr>
+          <w:sz w:val="24"/>
+        </w:rPr>
+        <w:t>Der Kunde Peter Wegmann hat zu Beginn des Gespräches das Thema, um das die Webseite handeln soll, erklärt und warum</w:t>
+      </w:r>
+      <w:r>
+        <w:rPr>
+          <w:sz w:val="24"/>
+        </w:rPr>
+        <w:t xml:space="preserve"> er dieses Thema gewählt hat.</w:t>
+      </w:r>
+    </w:p>
+    <w:p>
+      <w:pPr>
+        <w:pStyle w:val="Listenabsatz"/>
+        <w:rPr>
+          <w:sz w:val="24"/>
+        </w:rPr>
+      </w:pPr>
+      <w:r>
+        <w:rPr>
+          <w:sz w:val="24"/>
+        </w:rPr>
+        <w:t>Als Thema hat er „Industrie 4.0: Connectivity“ gewählt.</w:t>
+      </w:r>
+    </w:p>
+    <w:p>
+      <w:pPr>
+        <w:pStyle w:val="Listenabsatz"/>
+        <w:rPr>
+          <w:sz w:val="24"/>
+        </w:rPr>
+      </w:pPr>
+      <w:r>
+        <w:rPr>
+          <w:sz w:val="24"/>
+        </w:rPr>
+        <w:t>Die wesentlichen Punkte, die die Webseite enthalten soll, hat er bereits definiert und mir als Dokument mit Stichpunkten gegeben. Die Texte soll ich, Thomas Sapelza, schreiben und</w:t>
+      </w:r>
+      <w:r>
+        <w:rPr>
+          <w:sz w:val="24"/>
+        </w:rPr>
+        <w:t xml:space="preserve"> er wird diese dann</w:t>
+      </w:r>
+      <w:r>
+        <w:rPr>
+          <w:sz w:val="24"/>
+        </w:rPr>
+        <w:t xml:space="preserve"> mit mir </w:t>
+      </w:r>
+      <w:r>
+        <w:rPr>
+          <w:sz w:val="24"/>
+        </w:rPr>
+        <w:t>zusammen verbessern. Die Bilder werden wir in Zusammenarbeit wählen, damit die Webseite genau seinen Vorstellungen entspricht. Außerdem haben wir uns dazu entschieden das freie (je nach Plan) CMS System WordPress zu verwenden, weil dieses Weltweit sehr beliebt ist und einen großen Funktionsumfang bietet, der bei diesem Webseiten Projekt ausreichend ist.</w:t>
+      </w:r>
+    </w:p>
+    <w:p/>
+    <w:p>
+      <w:pPr>
+        <w:rPr>
+          <w:b/>
+          <w:sz w:val="28"/>
+        </w:rPr>
+      </w:pPr>
+      <w:r>
+        <w:rPr>
+          <w:b/>
+          <w:sz w:val="28"/>
+        </w:rPr>
+        <w:t xml:space="preserve">Gespräch Nr. </w:t>
+      </w:r>
+      <w:r>
+        <w:rPr>
+          <w:b/>
+          <w:sz w:val="28"/>
+        </w:rPr>
+        <w:t>2</w:t>
       </w:r>
     </w:p>
     <w:p>
@@ -503,21 +469,34 @@
           <w:numId w:val="4"/>
         </w:numPr>
         <w:rPr>
-          <w:sz w:val="24"/>
-        </w:rPr>
-      </w:pPr>
-      <w:r>
-        <w:rPr>
-          <w:b/>
-          <w:sz w:val="24"/>
-        </w:rPr>
-        <w:t>Kunde:</w:t>
-      </w:r>
-      <w:r>
-        <w:rPr>
-          <w:sz w:val="24"/>
-        </w:rPr>
-        <w:t xml:space="preserve"> Peter Wegmann</w:t>
+          <w:b/>
+          <w:sz w:val="24"/>
+        </w:rPr>
+      </w:pPr>
+      <w:r>
+        <w:rPr>
+          <w:b/>
+          <w:sz w:val="24"/>
+        </w:rPr>
+        <w:t>Datum:</w:t>
+      </w:r>
+      <w:r>
+        <w:rPr>
+          <w:sz w:val="24"/>
+        </w:rPr>
+        <w:t xml:space="preserve"> </w:t>
+      </w:r>
+      <w:r>
+        <w:rPr>
+          <w:sz w:val="24"/>
+        </w:rPr>
+        <w:t>12</w:t>
+      </w:r>
+      <w:r>
+        <w:rPr>
+          <w:sz w:val="24"/>
+        </w:rPr>
+        <w:t>.12.2017</w:t>
       </w:r>
     </w:p>
     <w:p>
@@ -536,19 +515,13 @@
           <w:b/>
           <w:sz w:val="24"/>
         </w:rPr>
-        <w:t>Inhalt:</w:t>
-      </w:r>
-      <w:r>
-        <w:rPr>
-          <w:sz w:val="24"/>
-        </w:rPr>
-        <w:t xml:space="preserve"> </w:t>
-      </w:r>
-      <w:r>
-        <w:rPr>
-          <w:sz w:val="24"/>
-        </w:rPr>
-        <w:t>Pflichtenheft besprechen, Verbesserungsvorschläge, die nächsten Schritte</w:t>
+        <w:t>Kunde:</w:t>
+      </w:r>
+      <w:r>
+        <w:rPr>
+          <w:sz w:val="24"/>
+        </w:rPr>
+        <w:t xml:space="preserve"> Peter Wegmann</w:t>
       </w:r>
     </w:p>
     <w:p>
@@ -567,6 +540,62 @@
           <w:b/>
           <w:sz w:val="24"/>
         </w:rPr>
+        <w:t>Anwesende Personen:</w:t>
+      </w:r>
+      <w:r>
+        <w:rPr>
+          <w:sz w:val="24"/>
+        </w:rPr>
+        <w:t xml:space="preserve"> Thomas Sapelza, Peter Wegmann, Ulrich Reiner</w:t>
+      </w:r>
+    </w:p>
+    <w:p>
+      <w:pPr>
+        <w:pStyle w:val="Listenabsatz"/>
+        <w:numPr>
+          <w:ilvl w:val="0"/>
+          <w:numId w:val="4"/>
+        </w:numPr>
+        <w:rPr>
+          <w:sz w:val="24"/>
+        </w:rPr>
+      </w:pPr>
+      <w:r>
+        <w:rPr>
+          <w:b/>
+          <w:sz w:val="24"/>
+        </w:rPr>
+        <w:t>Inhalt:</w:t>
+      </w:r>
+      <w:r>
+        <w:rPr>
+          <w:sz w:val="24"/>
+        </w:rPr>
+        <w:t xml:space="preserve"> </w:t>
+      </w:r>
+      <w:r>
+        <w:rPr>
+          <w:sz w:val="24"/>
+        </w:rPr>
+        <w:t>Pflichtenheft besprechen, Verbesserungsvorschläge, die nächsten Schritte</w:t>
+      </w:r>
+    </w:p>
+    <w:p>
+      <w:pPr>
+        <w:pStyle w:val="Listenabsatz"/>
+        <w:numPr>
+          <w:ilvl w:val="0"/>
+          <w:numId w:val="4"/>
+        </w:numPr>
+        <w:rPr>
+          <w:sz w:val="24"/>
+        </w:rPr>
+      </w:pPr>
+      <w:r>
+        <w:rPr>
+          <w:b/>
+          <w:sz w:val="24"/>
+        </w:rPr>
         <w:t>Protokoll:</w:t>
       </w:r>
     </w:p>
@@ -665,9 +694,354 @@
         <w:t>Die ersten Inhalte auf der Seite definieren</w:t>
       </w:r>
     </w:p>
+    <w:p>
+      <w:pPr>
+        <w:rPr>
+          <w:sz w:val="24"/>
+        </w:rPr>
+      </w:pPr>
+      <w:r>
+        <w:rPr>
+          <w:sz w:val="24"/>
+        </w:rPr>
+        <w:br w:type="page"/>
+      </w:r>
+    </w:p>
+    <w:p>
+      <w:pPr>
+        <w:rPr>
+          <w:sz w:val="24"/>
+        </w:rPr>
+      </w:pPr>
+    </w:p>
+    <w:p>
+      <w:pPr>
+        <w:rPr>
+          <w:b/>
+          <w:sz w:val="28"/>
+        </w:rPr>
+      </w:pPr>
+      <w:r>
+        <w:rPr>
+          <w:b/>
+          <w:sz w:val="28"/>
+        </w:rPr>
+        <w:t xml:space="preserve">Gespräch Nr. </w:t>
+      </w:r>
+      <w:r>
+        <w:rPr>
+          <w:b/>
+          <w:sz w:val="28"/>
+        </w:rPr>
+        <w:t>3</w:t>
+      </w:r>
+    </w:p>
+    <w:p>
+      <w:pPr>
+        <w:pStyle w:val="Listenabsatz"/>
+        <w:numPr>
+          <w:ilvl w:val="0"/>
+          <w:numId w:val="4"/>
+        </w:numPr>
+        <w:rPr>
+          <w:b/>
+          <w:sz w:val="24"/>
+        </w:rPr>
+      </w:pPr>
+      <w:r>
+        <w:rPr>
+          <w:b/>
+          <w:sz w:val="24"/>
+        </w:rPr>
+        <w:t>Datum:</w:t>
+      </w:r>
+      <w:r>
+        <w:rPr>
+          <w:sz w:val="24"/>
+        </w:rPr>
+        <w:t xml:space="preserve"> </w:t>
+      </w:r>
+      <w:r>
+        <w:rPr>
+          <w:sz w:val="24"/>
+        </w:rPr>
+        <w:t>19</w:t>
+      </w:r>
+      <w:r>
+        <w:rPr>
+          <w:sz w:val="24"/>
+        </w:rPr>
+        <w:t>.12.2017</w:t>
+      </w:r>
+    </w:p>
+    <w:p>
+      <w:pPr>
+        <w:pStyle w:val="Listenabsatz"/>
+        <w:numPr>
+          <w:ilvl w:val="0"/>
+          <w:numId w:val="4"/>
+        </w:numPr>
+        <w:rPr>
+          <w:sz w:val="24"/>
+        </w:rPr>
+      </w:pPr>
+      <w:r>
+        <w:rPr>
+          <w:b/>
+          <w:sz w:val="24"/>
+        </w:rPr>
+        <w:t>Kunde:</w:t>
+      </w:r>
+      <w:r>
+        <w:rPr>
+          <w:sz w:val="24"/>
+        </w:rPr>
+        <w:t xml:space="preserve"> Peter Wegmann</w:t>
+      </w:r>
+    </w:p>
+    <w:p>
+      <w:pPr>
+        <w:pStyle w:val="Listenabsatz"/>
+        <w:numPr>
+          <w:ilvl w:val="0"/>
+          <w:numId w:val="4"/>
+        </w:numPr>
+        <w:rPr>
+          <w:sz w:val="24"/>
+        </w:rPr>
+      </w:pPr>
+      <w:r>
+        <w:rPr>
+          <w:b/>
+          <w:sz w:val="24"/>
+        </w:rPr>
+        <w:t>Anwesende Personen:</w:t>
+      </w:r>
+      <w:r>
+        <w:rPr>
+          <w:sz w:val="24"/>
+        </w:rPr>
+        <w:t xml:space="preserve"> Thomas Sapelza, Peter Wegmann</w:t>
+      </w:r>
+    </w:p>
+    <w:p>
+      <w:pPr>
+        <w:pStyle w:val="Listenabsatz"/>
+        <w:numPr>
+          <w:ilvl w:val="0"/>
+          <w:numId w:val="4"/>
+        </w:numPr>
+        <w:rPr>
+          <w:sz w:val="24"/>
+        </w:rPr>
+      </w:pPr>
+      <w:r>
+        <w:rPr>
+          <w:b/>
+          <w:sz w:val="24"/>
+        </w:rPr>
+        <w:t>Inhalt:</w:t>
+      </w:r>
+      <w:r>
+        <w:rPr>
+          <w:sz w:val="24"/>
+        </w:rPr>
+        <w:t xml:space="preserve"> </w:t>
+      </w:r>
+      <w:r>
+        <w:rPr>
+          <w:sz w:val="24"/>
+        </w:rPr>
+        <w:t>Pflichtenheft besprechen/verbessern</w:t>
+      </w:r>
+      <w:r>
+        <w:rPr>
+          <w:sz w:val="24"/>
+        </w:rPr>
+        <w:t xml:space="preserve">, </w:t>
+      </w:r>
+      <w:proofErr w:type="spellStart"/>
+      <w:r>
+        <w:rPr>
+          <w:sz w:val="24"/>
+        </w:rPr>
+        <w:t>WordPress</w:t>
+      </w:r>
+      <w:proofErr w:type="spellEnd"/>
+      <w:r>
+        <w:rPr>
+          <w:sz w:val="24"/>
+        </w:rPr>
+        <w:t xml:space="preserve"> Domain, Inhalte definieren</w:t>
+      </w:r>
+    </w:p>
+    <w:p>
+      <w:pPr>
+        <w:pStyle w:val="Listenabsatz"/>
+        <w:numPr>
+          <w:ilvl w:val="0"/>
+          <w:numId w:val="4"/>
+        </w:numPr>
+        <w:rPr>
+          <w:sz w:val="24"/>
+        </w:rPr>
+      </w:pPr>
+      <w:r>
+        <w:rPr>
+          <w:b/>
+          <w:sz w:val="24"/>
+        </w:rPr>
+        <w:t>Protokoll:</w:t>
+      </w:r>
+    </w:p>
+    <w:p>
+      <w:pPr>
+        <w:pStyle w:val="Listenabsatz"/>
+        <w:rPr>
+          <w:sz w:val="24"/>
+        </w:rPr>
+      </w:pPr>
+      <w:r>
+        <w:rPr>
+          <w:sz w:val="24"/>
+        </w:rPr>
+        <w:t>Zusammen mit dem Kunden wurde das Pflichtenheft besprochen und einige Verbesserungen vorgenommen. Zum Beispiel war für den Kunden das Titelblatt nicht lebendig.</w:t>
+      </w:r>
+    </w:p>
+    <w:p>
+      <w:pPr>
+        <w:pStyle w:val="Listenabsatz"/>
+        <w:rPr>
+          <w:sz w:val="24"/>
+        </w:rPr>
+      </w:pPr>
+      <w:r>
+        <w:rPr>
+          <w:sz w:val="24"/>
+        </w:rPr>
+        <w:t>Außerdem war der Zusammenhang mit Punkt 4. Oberflächenprototyp mit dem Punkt 3.2. Oberfläche nicht klar definiert.</w:t>
+      </w:r>
+    </w:p>
+    <w:p>
+      <w:pPr>
+        <w:pStyle w:val="Listenabsatz"/>
+        <w:rPr>
+          <w:sz w:val="24"/>
+        </w:rPr>
+      </w:pPr>
+      <w:r>
+        <w:rPr>
+          <w:sz w:val="24"/>
+        </w:rPr>
+        <w:t xml:space="preserve">Der </w:t>
+      </w:r>
+      <w:proofErr w:type="spellStart"/>
+      <w:r>
+        <w:rPr>
+          <w:sz w:val="24"/>
+        </w:rPr>
+        <w:t>WordPress</w:t>
+      </w:r>
+      <w:proofErr w:type="spellEnd"/>
+      <w:r>
+        <w:rPr>
+          <w:sz w:val="24"/>
+        </w:rPr>
+        <w:t xml:space="preserve"> Account wurde angelegt und es wurde die Gratis-Domain</w:t>
+      </w:r>
+    </w:p>
+    <w:p>
+      <w:pPr>
+        <w:pStyle w:val="Listenabsatz"/>
+        <w:rPr>
+          <w:sz w:val="24"/>
+        </w:rPr>
+      </w:pPr>
+    </w:p>
+    <w:p>
+      <w:pPr>
+        <w:pStyle w:val="Listenabsatz"/>
+        <w:jc w:val="center"/>
+        <w:rPr>
+          <w:sz w:val="24"/>
+        </w:rPr>
+      </w:pPr>
+      <w:hyperlink r:id="rId8" w:history="1">
+        <w:r>
+          <w:rPr>
+            <w:rStyle w:val="Hyperlink"/>
+            <w:sz w:val="24"/>
+          </w:rPr>
+          <w:t>https://industrie4dot0tfo.wordpress.com/</w:t>
+        </w:r>
+      </w:hyperlink>
+    </w:p>
+    <w:p>
+      <w:pPr>
+        <w:pStyle w:val="Listenabsatz"/>
+        <w:rPr>
+          <w:sz w:val="24"/>
+        </w:rPr>
+      </w:pPr>
+    </w:p>
+    <w:p>
+      <w:pPr>
+        <w:pStyle w:val="Listenabsatz"/>
+        <w:rPr>
+          <w:sz w:val="24"/>
+        </w:rPr>
+      </w:pPr>
+      <w:r>
+        <w:rPr>
+          <w:sz w:val="24"/>
+        </w:rPr>
+        <w:t>gewählt.</w:t>
+      </w:r>
+    </w:p>
+    <w:p>
+      <w:pPr>
+        <w:pStyle w:val="Listenabsatz"/>
+        <w:rPr>
+          <w:sz w:val="24"/>
+        </w:rPr>
+      </w:pPr>
+      <w:r>
+        <w:rPr>
+          <w:sz w:val="24"/>
+        </w:rPr>
+        <w:t>Abschließend haben wir das Design modifiziert und die ersten Seiten wurden definiert.</w:t>
+      </w:r>
+    </w:p>
+    <w:p>
+      <w:pPr>
+        <w:pStyle w:val="Listenabsatz"/>
+        <w:rPr>
+          <w:sz w:val="24"/>
+        </w:rPr>
+      </w:pPr>
+    </w:p>
+    <w:p>
+      <w:pPr>
+        <w:pStyle w:val="Listenabsatz"/>
+        <w:jc w:val="center"/>
+        <w:rPr>
+          <w:b/>
+          <w:sz w:val="24"/>
+        </w:rPr>
+      </w:pPr>
+      <w:bookmarkStart w:id="0" w:name="_GoBack"/>
+      <w:r>
+        <w:rPr>
+          <w:b/>
+          <w:sz w:val="24"/>
+        </w:rPr>
+        <w:t>Dieses Kundengespräch stellt das letzte Kundengespräch des Projektes dar.</w:t>
+      </w:r>
+      <w:bookmarkEnd w:id="0"/>
+    </w:p>
     <w:sectPr>
-      <w:headerReference w:type="default" r:id="rId8"/>
-      <w:footerReference w:type="default" r:id="rId9"/>
+      <w:headerReference w:type="default" r:id="rId9"/>
+      <w:footerReference w:type="default" r:id="rId10"/>
       <w:pgSz w:w="11906" w:h="16838"/>
       <w:pgMar w:top="1417" w:right="1417" w:bottom="1134" w:left="1417" w:header="708" w:footer="708" w:gutter="0"/>
       <w:cols w:space="708"/>
@@ -678,7 +1052,7 @@
 </file>
 
 <file path=word/endnotes.xml><?xml version="1.0" encoding="utf-8"?>
-<w:endnotes xmlns:wpc="http://schemas.microsoft.com/office/word/2010/wordprocessingCanvas" xmlns:cx="http://schemas.microsoft.com/office/drawing/2014/chartex" xmlns:cx1="http://schemas.microsoft.com/office/drawing/2015/9/8/chartex" xmlns:cx2="http://schemas.microsoft.com/office/drawing/2015/10/21/chartex" xmlns:cx3="http://schemas.microsoft.com/office/drawing/2016/5/9/chartex" xmlns:cx4="http://schemas.microsoft.com/office/drawing/2016/5/10/chartex" xmlns:cx5="http://schemas.microsoft.com/office/drawing/2016/5/11/chartex" xmlns:cx6="http://schemas.microsoft.com/office/drawing/2016/5/12/chartex" xmlns:cx7="http://schemas.microsoft.com/office/drawing/2016/5/13/chartex" xmlns:cx8="http://schemas.microsoft.com/office/drawing/2016/5/14/chartex" xmlns:mc="http://schemas.openxmlformats.org/markup-compatibility/2006" xmlns:aink="http://schemas.microsoft.com/office/drawing/2016/ink" xmlns:am3d="http://schemas.microsoft.com/office/drawing/2017/model3d" xmlns:o="urn:schemas-microsoft-com:office:office" xmlns:r="http://schemas.openxmlformats.org/officeDocument/2006/relationships" xmlns:m="http://schemas.openxmlformats.org/officeDocument/2006/math" xmlns:v="urn:schemas-microsoft-com:vml" xmlns:wp14="http://schemas.microsoft.com/office/word/2010/wordprocessingDrawing" xmlns:wp="http://schemas.openxmlformats.org/drawingml/2006/wordprocessingDrawing" xmlns:w10="urn:schemas-microsoft-com:office:word" xmlns:w="http://schemas.openxmlformats.org/wordprocessingml/2006/main" xmlns:w14="http://schemas.microsoft.com/office/word/2010/wordml" xmlns:w15="http://schemas.microsoft.com/office/word/2012/wordml" xmlns:w16cid="http://schemas.microsoft.com/office/word/2016/wordml/cid" xmlns:w16se="http://schemas.microsoft.com/office/word/2015/wordml/symex" xmlns:wpg="http://schemas.microsoft.com/office/word/2010/wordprocessingGroup" xmlns:wpi="http://schemas.microsoft.com/office/word/2010/wordprocessingInk" xmlns:wne="http://schemas.microsoft.com/office/word/2006/wordml" xmlns:wps="http://schemas.microsoft.com/office/word/2010/wordprocessingShape" mc:Ignorable="w14 w15 w16se w16cid wp14">
+<w:endnotes xmlns:wpc="http://schemas.microsoft.com/office/word/2010/wordprocessingCanvas" xmlns:cx="http://schemas.microsoft.com/office/drawing/2014/chartex" xmlns:mc="http://schemas.openxmlformats.org/markup-compatibility/2006" xmlns:o="urn:schemas-microsoft-com:office:office" xmlns:r="http://schemas.openxmlformats.org/officeDocument/2006/relationships" xmlns:m="http://schemas.openxmlformats.org/officeDocument/2006/math" xmlns:v="urn:schemas-microsoft-com:vml" xmlns:wp14="http://schemas.microsoft.com/office/word/2010/wordprocessingDrawing" xmlns:wp="http://schemas.openxmlformats.org/drawingml/2006/wordprocessingDrawing" xmlns:w10="urn:schemas-microsoft-com:office:word" xmlns:w="http://schemas.openxmlformats.org/wordprocessingml/2006/main" xmlns:w14="http://schemas.microsoft.com/office/word/2010/wordml" xmlns:w15="http://schemas.microsoft.com/office/word/2012/wordml" xmlns:w16se="http://schemas.microsoft.com/office/word/2015/wordml/symex" xmlns:wpg="http://schemas.microsoft.com/office/word/2010/wordprocessingGroup" xmlns:wpi="http://schemas.microsoft.com/office/word/2010/wordprocessingInk" xmlns:wne="http://schemas.microsoft.com/office/word/2006/wordml" xmlns:wps="http://schemas.microsoft.com/office/word/2010/wordprocessingShape" mc:Ignorable="w14 w15 w16se wp14">
   <w:endnote w:type="separator" w:id="-1">
     <w:p>
       <w:pPr>
@@ -703,7 +1077,7 @@
 </file>
 
 <file path=word/footer1.xml><?xml version="1.0" encoding="utf-8"?>
-<w:ftr xmlns:wpc="http://schemas.microsoft.com/office/word/2010/wordprocessingCanvas" xmlns:cx="http://schemas.microsoft.com/office/drawing/2014/chartex" xmlns:cx1="http://schemas.microsoft.com/office/drawing/2015/9/8/chartex" xmlns:cx2="http://schemas.microsoft.com/office/drawing/2015/10/21/chartex" xmlns:cx3="http://schemas.microsoft.com/office/drawing/2016/5/9/chartex" xmlns:cx4="http://schemas.microsoft.com/office/drawing/2016/5/10/chartex" xmlns:cx5="http://schemas.microsoft.com/office/drawing/2016/5/11/chartex" xmlns:cx6="http://schemas.microsoft.com/office/drawing/2016/5/12/chartex" xmlns:cx7="http://schemas.microsoft.com/office/drawing/2016/5/13/chartex" xmlns:cx8="http://schemas.microsoft.com/office/drawing/2016/5/14/chartex" xmlns:mc="http://schemas.openxmlformats.org/markup-compatibility/2006" xmlns:aink="http://schemas.microsoft.com/office/drawing/2016/ink" xmlns:am3d="http://schemas.microsoft.com/office/drawing/2017/model3d" xmlns:o="urn:schemas-microsoft-com:office:office" xmlns:r="http://schemas.openxmlformats.org/officeDocument/2006/relationships" xmlns:m="http://schemas.openxmlformats.org/officeDocument/2006/math" xmlns:v="urn:schemas-microsoft-com:vml" xmlns:wp14="http://schemas.microsoft.com/office/word/2010/wordprocessingDrawing" xmlns:wp="http://schemas.openxmlformats.org/drawingml/2006/wordprocessingDrawing" xmlns:w10="urn:schemas-microsoft-com:office:word" xmlns:w="http://schemas.openxmlformats.org/wordprocessingml/2006/main" xmlns:w14="http://schemas.microsoft.com/office/word/2010/wordml" xmlns:w15="http://schemas.microsoft.com/office/word/2012/wordml" xmlns:w16cid="http://schemas.microsoft.com/office/word/2016/wordml/cid" xmlns:w16se="http://schemas.microsoft.com/office/word/2015/wordml/symex" xmlns:wpg="http://schemas.microsoft.com/office/word/2010/wordprocessingGroup" xmlns:wpi="http://schemas.microsoft.com/office/word/2010/wordprocessingInk" xmlns:wne="http://schemas.microsoft.com/office/word/2006/wordml" xmlns:wps="http://schemas.microsoft.com/office/word/2010/wordprocessingShape" mc:Ignorable="w14 w15 w16se w16cid wp14">
+<w:ftr xmlns:wpc="http://schemas.microsoft.com/office/word/2010/wordprocessingCanvas" xmlns:cx="http://schemas.microsoft.com/office/drawing/2014/chartex" xmlns:mc="http://schemas.openxmlformats.org/markup-compatibility/2006" xmlns:o="urn:schemas-microsoft-com:office:office" xmlns:r="http://schemas.openxmlformats.org/officeDocument/2006/relationships" xmlns:m="http://schemas.openxmlformats.org/officeDocument/2006/math" xmlns:v="urn:schemas-microsoft-com:vml" xmlns:wp14="http://schemas.microsoft.com/office/word/2010/wordprocessingDrawing" xmlns:wp="http://schemas.openxmlformats.org/drawingml/2006/wordprocessingDrawing" xmlns:w10="urn:schemas-microsoft-com:office:word" xmlns:w="http://schemas.openxmlformats.org/wordprocessingml/2006/main" xmlns:w14="http://schemas.microsoft.com/office/word/2010/wordml" xmlns:w15="http://schemas.microsoft.com/office/word/2012/wordml" xmlns:w16se="http://schemas.microsoft.com/office/word/2015/wordml/symex" xmlns:wpg="http://schemas.microsoft.com/office/word/2010/wordprocessingGroup" xmlns:wpi="http://schemas.microsoft.com/office/word/2010/wordprocessingInk" xmlns:wne="http://schemas.microsoft.com/office/word/2006/wordml" xmlns:wps="http://schemas.microsoft.com/office/word/2010/wordprocessingShape" mc:Ignorable="w14 w15 w16se wp14">
   <w:sdt>
     <w:sdtPr>
       <w:id w:val="299494872"/>
@@ -781,7 +1155,7 @@
                 </wp:inline>
               </w:drawing>
             </mc:Choice>
-            <mc:Fallback>
+            <mc:Fallback xmlns:cx1="http://schemas.microsoft.com/office/drawing/2015/9/8/chartex" xmlns:cx2="http://schemas.microsoft.com/office/drawing/2015/10/21/chartex" xmlns:cx3="http://schemas.microsoft.com/office/drawing/2016/5/9/chartex" xmlns:cx4="http://schemas.microsoft.com/office/drawing/2016/5/10/chartex" xmlns:cx5="http://schemas.microsoft.com/office/drawing/2016/5/11/chartex" xmlns:cx6="http://schemas.microsoft.com/office/drawing/2016/5/12/chartex" xmlns:cx7="http://schemas.microsoft.com/office/drawing/2016/5/13/chartex" xmlns:cx8="http://schemas.microsoft.com/office/drawing/2016/5/14/chartex" xmlns:aink="http://schemas.microsoft.com/office/drawing/2016/ink" xmlns:am3d="http://schemas.microsoft.com/office/drawing/2017/model3d" xmlns:w16cid="http://schemas.microsoft.com/office/word/2016/wordml/cid">
               <w:pict>
                 <v:shapetype w14:anchorId="37EAF311" id="_x0000_t110" coordsize="21600,21600" o:spt="110" path="m10800,l,10800,10800,21600,21600,10800xe">
                   <v:stroke joinstyle="miter"/>
@@ -831,7 +1205,7 @@
 </file>
 
 <file path=word/footnotes.xml><?xml version="1.0" encoding="utf-8"?>
-<w:footnotes xmlns:wpc="http://schemas.microsoft.com/office/word/2010/wordprocessingCanvas" xmlns:cx="http://schemas.microsoft.com/office/drawing/2014/chartex" xmlns:cx1="http://schemas.microsoft.com/office/drawing/2015/9/8/chartex" xmlns:cx2="http://schemas.microsoft.com/office/drawing/2015/10/21/chartex" xmlns:cx3="http://schemas.microsoft.com/office/drawing/2016/5/9/chartex" xmlns:cx4="http://schemas.microsoft.com/office/drawing/2016/5/10/chartex" xmlns:cx5="http://schemas.microsoft.com/office/drawing/2016/5/11/chartex" xmlns:cx6="http://schemas.microsoft.com/office/drawing/2016/5/12/chartex" xmlns:cx7="http://schemas.microsoft.com/office/drawing/2016/5/13/chartex" xmlns:cx8="http://schemas.microsoft.com/office/drawing/2016/5/14/chartex" xmlns:mc="http://schemas.openxmlformats.org/markup-compatibility/2006" xmlns:aink="http://schemas.microsoft.com/office/drawing/2016/ink" xmlns:am3d="http://schemas.microsoft.com/office/drawing/2017/model3d" xmlns:o="urn:schemas-microsoft-com:office:office" xmlns:r="http://schemas.openxmlformats.org/officeDocument/2006/relationships" xmlns:m="http://schemas.openxmlformats.org/officeDocument/2006/math" xmlns:v="urn:schemas-microsoft-com:vml" xmlns:wp14="http://schemas.microsoft.com/office/word/2010/wordprocessingDrawing" xmlns:wp="http://schemas.openxmlformats.org/drawingml/2006/wordprocessingDrawing" xmlns:w10="urn:schemas-microsoft-com:office:word" xmlns:w="http://schemas.openxmlformats.org/wordprocessingml/2006/main" xmlns:w14="http://schemas.microsoft.com/office/word/2010/wordml" xmlns:w15="http://schemas.microsoft.com/office/word/2012/wordml" xmlns:w16cid="http://schemas.microsoft.com/office/word/2016/wordml/cid" xmlns:w16se="http://schemas.microsoft.com/office/word/2015/wordml/symex" xmlns:wpg="http://schemas.microsoft.com/office/word/2010/wordprocessingGroup" xmlns:wpi="http://schemas.microsoft.com/office/word/2010/wordprocessingInk" xmlns:wne="http://schemas.microsoft.com/office/word/2006/wordml" xmlns:wps="http://schemas.microsoft.com/office/word/2010/wordprocessingShape" mc:Ignorable="w14 w15 w16se w16cid wp14">
+<w:footnotes xmlns:wpc="http://schemas.microsoft.com/office/word/2010/wordprocessingCanvas" xmlns:cx="http://schemas.microsoft.com/office/drawing/2014/chartex" xmlns:mc="http://schemas.openxmlformats.org/markup-compatibility/2006" xmlns:o="urn:schemas-microsoft-com:office:office" xmlns:r="http://schemas.openxmlformats.org/officeDocument/2006/relationships" xmlns:m="http://schemas.openxmlformats.org/officeDocument/2006/math" xmlns:v="urn:schemas-microsoft-com:vml" xmlns:wp14="http://schemas.microsoft.com/office/word/2010/wordprocessingDrawing" xmlns:wp="http://schemas.openxmlformats.org/drawingml/2006/wordprocessingDrawing" xmlns:w10="urn:schemas-microsoft-com:office:word" xmlns:w="http://schemas.openxmlformats.org/wordprocessingml/2006/main" xmlns:w14="http://schemas.microsoft.com/office/word/2010/wordml" xmlns:w15="http://schemas.microsoft.com/office/word/2012/wordml" xmlns:w16se="http://schemas.microsoft.com/office/word/2015/wordml/symex" xmlns:wpg="http://schemas.microsoft.com/office/word/2010/wordprocessingGroup" xmlns:wpi="http://schemas.microsoft.com/office/word/2010/wordprocessingInk" xmlns:wne="http://schemas.microsoft.com/office/word/2006/wordml" xmlns:wps="http://schemas.microsoft.com/office/word/2010/wordprocessingShape" mc:Ignorable="w14 w15 w16se wp14">
   <w:footnote w:type="separator" w:id="-1">
     <w:p>
       <w:pPr>
@@ -856,7 +1230,7 @@
 </file>
 
 <file path=word/header1.xml><?xml version="1.0" encoding="utf-8"?>
-<w:hdr xmlns:wpc="http://schemas.microsoft.com/office/word/2010/wordprocessingCanvas" xmlns:cx="http://schemas.microsoft.com/office/drawing/2014/chartex" xmlns:cx1="http://schemas.microsoft.com/office/drawing/2015/9/8/chartex" xmlns:cx2="http://schemas.microsoft.com/office/drawing/2015/10/21/chartex" xmlns:cx3="http://schemas.microsoft.com/office/drawing/2016/5/9/chartex" xmlns:cx4="http://schemas.microsoft.com/office/drawing/2016/5/10/chartex" xmlns:cx5="http://schemas.microsoft.com/office/drawing/2016/5/11/chartex" xmlns:cx6="http://schemas.microsoft.com/office/drawing/2016/5/12/chartex" xmlns:cx7="http://schemas.microsoft.com/office/drawing/2016/5/13/chartex" xmlns:cx8="http://schemas.microsoft.com/office/drawing/2016/5/14/chartex" xmlns:mc="http://schemas.openxmlformats.org/markup-compatibility/2006" xmlns:aink="http://schemas.microsoft.com/office/drawing/2016/ink" xmlns:am3d="http://schemas.microsoft.com/office/drawing/2017/model3d" xmlns:o="urn:schemas-microsoft-com:office:office" xmlns:r="http://schemas.openxmlformats.org/officeDocument/2006/relationships" xmlns:m="http://schemas.openxmlformats.org/officeDocument/2006/math" xmlns:v="urn:schemas-microsoft-com:vml" xmlns:wp14="http://schemas.microsoft.com/office/word/2010/wordprocessingDrawing" xmlns:wp="http://schemas.openxmlformats.org/drawingml/2006/wordprocessingDrawing" xmlns:w10="urn:schemas-microsoft-com:office:word" xmlns:w="http://schemas.openxmlformats.org/wordprocessingml/2006/main" xmlns:w14="http://schemas.microsoft.com/office/word/2010/wordml" xmlns:w15="http://schemas.microsoft.com/office/word/2012/wordml" xmlns:w16cid="http://schemas.microsoft.com/office/word/2016/wordml/cid" xmlns:w16se="http://schemas.microsoft.com/office/word/2015/wordml/symex" xmlns:wpg="http://schemas.microsoft.com/office/word/2010/wordprocessingGroup" xmlns:wpi="http://schemas.microsoft.com/office/word/2010/wordprocessingInk" xmlns:wne="http://schemas.microsoft.com/office/word/2006/wordml" xmlns:wps="http://schemas.microsoft.com/office/word/2010/wordprocessingShape" mc:Ignorable="w14 w15 w16se w16cid wp14">
+<w:hdr xmlns:wpc="http://schemas.microsoft.com/office/word/2010/wordprocessingCanvas" xmlns:cx="http://schemas.microsoft.com/office/drawing/2014/chartex" xmlns:mc="http://schemas.openxmlformats.org/markup-compatibility/2006" xmlns:o="urn:schemas-microsoft-com:office:office" xmlns:r="http://schemas.openxmlformats.org/officeDocument/2006/relationships" xmlns:m="http://schemas.openxmlformats.org/officeDocument/2006/math" xmlns:v="urn:schemas-microsoft-com:vml" xmlns:wp14="http://schemas.microsoft.com/office/word/2010/wordprocessingDrawing" xmlns:wp="http://schemas.openxmlformats.org/drawingml/2006/wordprocessingDrawing" xmlns:w10="urn:schemas-microsoft-com:office:word" xmlns:w="http://schemas.openxmlformats.org/wordprocessingml/2006/main" xmlns:w14="http://schemas.microsoft.com/office/word/2010/wordml" xmlns:w15="http://schemas.microsoft.com/office/word/2012/wordml" xmlns:w16se="http://schemas.microsoft.com/office/word/2015/wordml/symex" xmlns:wpg="http://schemas.microsoft.com/office/word/2010/wordprocessingGroup" xmlns:wpi="http://schemas.microsoft.com/office/word/2010/wordprocessingInk" xmlns:wne="http://schemas.microsoft.com/office/word/2006/wordml" xmlns:wps="http://schemas.microsoft.com/office/word/2010/wordprocessingShape" mc:Ignorable="w14 w15 w16se wp14">
   <w:p>
     <w:pPr>
       <w:pStyle w:val="Kopfzeile"/>
@@ -879,7 +1253,7 @@
 </file>
 
 <file path=word/numbering.xml><?xml version="1.0" encoding="utf-8"?>
-<w:numbering xmlns:wpc="http://schemas.microsoft.com/office/word/2010/wordprocessingCanvas" xmlns:cx="http://schemas.microsoft.com/office/drawing/2014/chartex" xmlns:cx1="http://schemas.microsoft.com/office/drawing/2015/9/8/chartex" xmlns:cx2="http://schemas.microsoft.com/office/drawing/2015/10/21/chartex" xmlns:cx3="http://schemas.microsoft.com/office/drawing/2016/5/9/chartex" xmlns:cx4="http://schemas.microsoft.com/office/drawing/2016/5/10/chartex" xmlns:cx5="http://schemas.microsoft.com/office/drawing/2016/5/11/chartex" xmlns:cx6="http://schemas.microsoft.com/office/drawing/2016/5/12/chartex" xmlns:cx7="http://schemas.microsoft.com/office/drawing/2016/5/13/chartex" xmlns:cx8="http://schemas.microsoft.com/office/drawing/2016/5/14/chartex" xmlns:mc="http://schemas.openxmlformats.org/markup-compatibility/2006" xmlns:aink="http://schemas.microsoft.com/office/drawing/2016/ink" xmlns:am3d="http://schemas.microsoft.com/office/drawing/2017/model3d" xmlns:o="urn:schemas-microsoft-com:office:office" xmlns:r="http://schemas.openxmlformats.org/officeDocument/2006/relationships" xmlns:m="http://schemas.openxmlformats.org/officeDocument/2006/math" xmlns:v="urn:schemas-microsoft-com:vml" xmlns:wp14="http://schemas.microsoft.com/office/word/2010/wordprocessingDrawing" xmlns:wp="http://schemas.openxmlformats.org/drawingml/2006/wordprocessingDrawing" xmlns:w10="urn:schemas-microsoft-com:office:word" xmlns:w="http://schemas.openxmlformats.org/wordprocessingml/2006/main" xmlns:w14="http://schemas.microsoft.com/office/word/2010/wordml" xmlns:w15="http://schemas.microsoft.com/office/word/2012/wordml" xmlns:w16cid="http://schemas.microsoft.com/office/word/2016/wordml/cid" xmlns:w16se="http://schemas.microsoft.com/office/word/2015/wordml/symex" xmlns:wpg="http://schemas.microsoft.com/office/word/2010/wordprocessingGroup" xmlns:wpi="http://schemas.microsoft.com/office/word/2010/wordprocessingInk" xmlns:wne="http://schemas.microsoft.com/office/word/2006/wordml" xmlns:wps="http://schemas.microsoft.com/office/word/2010/wordprocessingShape" mc:Ignorable="w14 w15 w16se w16cid wp14">
+<w:numbering xmlns:wpc="http://schemas.microsoft.com/office/word/2010/wordprocessingCanvas" xmlns:cx="http://schemas.microsoft.com/office/drawing/2014/chartex" xmlns:mc="http://schemas.openxmlformats.org/markup-compatibility/2006" xmlns:o="urn:schemas-microsoft-com:office:office" xmlns:r="http://schemas.openxmlformats.org/officeDocument/2006/relationships" xmlns:m="http://schemas.openxmlformats.org/officeDocument/2006/math" xmlns:v="urn:schemas-microsoft-com:vml" xmlns:wp14="http://schemas.microsoft.com/office/word/2010/wordprocessingDrawing" xmlns:wp="http://schemas.openxmlformats.org/drawingml/2006/wordprocessingDrawing" xmlns:w10="urn:schemas-microsoft-com:office:word" xmlns:w="http://schemas.openxmlformats.org/wordprocessingml/2006/main" xmlns:w14="http://schemas.microsoft.com/office/word/2010/wordml" xmlns:w15="http://schemas.microsoft.com/office/word/2012/wordml" xmlns:w16se="http://schemas.microsoft.com/office/word/2015/wordml/symex" xmlns:wpg="http://schemas.microsoft.com/office/word/2010/wordprocessingGroup" xmlns:wpi="http://schemas.microsoft.com/office/word/2010/wordprocessingInk" xmlns:wne="http://schemas.microsoft.com/office/word/2006/wordml" xmlns:wps="http://schemas.microsoft.com/office/word/2010/wordprocessingShape" mc:Ignorable="w14 w15 w16se wp14">
   <w:abstractNum w:abstractNumId="0" w15:restartNumberingAfterBreak="0">
     <w:nsid w:val="04A446B3"/>
     <w:multiLevelType w:val="hybridMultilevel"/>
@@ -1694,7 +2068,7 @@
 </file>
 
 <file path=word/styles.xml><?xml version="1.0" encoding="utf-8"?>
-<w:styles xmlns:mc="http://schemas.openxmlformats.org/markup-compatibility/2006" xmlns:r="http://schemas.openxmlformats.org/officeDocument/2006/relationships" xmlns:w="http://schemas.openxmlformats.org/wordprocessingml/2006/main" xmlns:w14="http://schemas.microsoft.com/office/word/2010/wordml" xmlns:w15="http://schemas.microsoft.com/office/word/2012/wordml" xmlns:w16cid="http://schemas.microsoft.com/office/word/2016/wordml/cid" xmlns:w16se="http://schemas.microsoft.com/office/word/2015/wordml/symex" mc:Ignorable="w14 w15 w16se w16cid">
+<w:styles xmlns:mc="http://schemas.openxmlformats.org/markup-compatibility/2006" xmlns:r="http://schemas.openxmlformats.org/officeDocument/2006/relationships" xmlns:w="http://schemas.openxmlformats.org/wordprocessingml/2006/main" xmlns:w14="http://schemas.microsoft.com/office/word/2010/wordml" xmlns:w15="http://schemas.microsoft.com/office/word/2012/wordml" xmlns:w16se="http://schemas.microsoft.com/office/word/2015/wordml/symex" mc:Ignorable="w14 w15 w16se">
   <w:docDefaults>
     <w:rPrDefault>
       <w:rPr>
@@ -1710,7 +2084,7 @@
       </w:pPr>
     </w:pPrDefault>
   </w:docDefaults>
-  <w:latentStyles w:defLockedState="0" w:defUIPriority="99" w:defSemiHidden="0" w:defUnhideWhenUsed="0" w:defQFormat="0" w:count="375">
+  <w:latentStyles w:defLockedState="0" w:defUIPriority="99" w:defSemiHidden="0" w:defUnhideWhenUsed="0" w:defQFormat="0" w:count="371">
     <w:lsdException w:name="Normal" w:uiPriority="0" w:qFormat="1"/>
     <w:lsdException w:name="heading 1" w:uiPriority="9" w:qFormat="1"/>
     <w:lsdException w:name="heading 2" w:semiHidden="1" w:uiPriority="9" w:unhideWhenUsed="1" w:qFormat="1"/>
@@ -1816,6 +2190,7 @@
     <w:lsdException w:name="HTML Sample" w:semiHidden="1" w:unhideWhenUsed="1"/>
     <w:lsdException w:name="HTML Typewriter" w:semiHidden="1" w:unhideWhenUsed="1"/>
     <w:lsdException w:name="HTML Variable" w:semiHidden="1" w:unhideWhenUsed="1"/>
+    <w:lsdException w:name="Normal Table" w:semiHidden="1" w:unhideWhenUsed="1"/>
     <w:lsdException w:name="annotation subject" w:semiHidden="1" w:unhideWhenUsed="1"/>
     <w:lsdException w:name="No List" w:semiHidden="1" w:unhideWhenUsed="1"/>
     <w:lsdException w:name="Outline List 1" w:semiHidden="1" w:unhideWhenUsed="1"/>
@@ -1859,8 +2234,10 @@
     <w:lsdException w:name="Table Elegant" w:semiHidden="1" w:unhideWhenUsed="1"/>
     <w:lsdException w:name="Table Professional" w:semiHidden="1" w:unhideWhenUsed="1"/>
     <w:lsdException w:name="Table Subtle 1" w:semiHidden="1" w:unhideWhenUsed="1"/>
+    <w:lsdException w:name="Table Subtle 2" w:semiHidden="1" w:unhideWhenUsed="1"/>
     <w:lsdException w:name="Table Web 1" w:semiHidden="1" w:unhideWhenUsed="1"/>
     <w:lsdException w:name="Table Web 2" w:semiHidden="1" w:unhideWhenUsed="1"/>
+    <w:lsdException w:name="Table Web 3" w:semiHidden="1" w:unhideWhenUsed="1"/>
     <w:lsdException w:name="Balloon Text" w:semiHidden="1" w:unhideWhenUsed="1"/>
     <w:lsdException w:name="Table Grid" w:uiPriority="39"/>
     <w:lsdException w:name="Table Theme" w:semiHidden="1" w:unhideWhenUsed="1"/>
@@ -2079,10 +2456,6 @@
     <w:lsdException w:name="List Table 5 Dark Accent 6" w:uiPriority="50"/>
     <w:lsdException w:name="List Table 6 Colorful Accent 6" w:uiPriority="51"/>
     <w:lsdException w:name="List Table 7 Colorful Accent 6" w:uiPriority="52"/>
-    <w:lsdException w:name="Mention" w:semiHidden="1" w:unhideWhenUsed="1"/>
-    <w:lsdException w:name="Smart Hyperlink" w:semiHidden="1" w:unhideWhenUsed="1"/>
-    <w:lsdException w:name="Hashtag" w:semiHidden="1" w:unhideWhenUsed="1"/>
-    <w:lsdException w:name="Unresolved Mention" w:semiHidden="1" w:unhideWhenUsed="1"/>
   </w:latentStyles>
   <w:style w:type="paragraph" w:default="1" w:styleId="Standard">
     <w:name w:val="Normal"/>
@@ -2565,7 +2938,7 @@
 </file>
 
 <file path=customXml/itemProps1.xml><?xml version="1.0" encoding="utf-8"?>
-<ds:datastoreItem xmlns:ds="http://schemas.openxmlformats.org/officeDocument/2006/customXml" ds:itemID="{76CA7365-E785-4429-B28B-B68C1D1958CA}">
+<ds:datastoreItem xmlns:ds="http://schemas.openxmlformats.org/officeDocument/2006/customXml" ds:itemID="{B73A8786-D708-4A19-AFF7-09B39ECE49FD}">
   <ds:schemaRefs>
     <ds:schemaRef ds:uri="http://schemas.openxmlformats.org/officeDocument/2006/bibliography"/>
   </ds:schemaRefs>

</xml_diff>

<commit_message>
Vergessene Information vom Kundengespräch des 19.12.2017 wurde hinzugefügt
</commit_message>
<xml_diff>
--- a/TP/Dateien/Kundengespräch.docx
+++ b/TP/Dateien/Kundengespräch.docx
@@ -383,13 +383,7 @@
         <w:rPr>
           <w:sz w:val="24"/>
         </w:rPr>
-        <w:t>Der Kunde Peter Wegmann hat zu Beginn des Gespräches das Thema, um das die Webseite handeln soll, erklärt und warum</w:t>
-      </w:r>
-      <w:r>
-        <w:rPr>
-          <w:sz w:val="24"/>
-        </w:rPr>
-        <w:t xml:space="preserve"> er dieses Thema gewählt hat.</w:t>
+        <w:t>Der Kunde Peter Wegmann hat zu Beginn des Gespräches das Thema, um das die Webseite handeln soll, erklärt und warum er dieses Thema gewählt hat.</w:t>
       </w:r>
     </w:p>
     <w:p>
@@ -417,25 +411,21 @@
         <w:rPr>
           <w:sz w:val="24"/>
         </w:rPr>
-        <w:t>Die wesentlichen Punkte, die die Webseite enthalten soll, hat er bereits definiert und mir als Dokument mit Stichpunkten gegeben. Die Texte soll ich, Thomas Sapelza, schreiben und</w:t>
-      </w:r>
-      <w:r>
-        <w:rPr>
-          <w:sz w:val="24"/>
-        </w:rPr>
-        <w:t xml:space="preserve"> er wird diese dann</w:t>
-      </w:r>
-      <w:r>
-        <w:rPr>
-          <w:sz w:val="24"/>
-        </w:rPr>
-        <w:t xml:space="preserve"> mit mir </w:t>
-      </w:r>
-      <w:r>
-        <w:rPr>
-          <w:sz w:val="24"/>
-        </w:rPr>
-        <w:t>zusammen verbessern. Die Bilder werden wir in Zusammenarbeit wählen, damit die Webseite genau seinen Vorstellungen entspricht. Außerdem haben wir uns dazu entschieden das freie (je nach Plan) CMS System WordPress zu verwenden, weil dieses Weltweit sehr beliebt ist und einen großen Funktionsumfang bietet, der bei diesem Webseiten Projekt ausreichend ist.</w:t>
+        <w:t xml:space="preserve">Die wesentlichen Punkte, die die Webseite enthalten soll, hat er bereits definiert und mir als Dokument mit Stichpunkten gegeben. Die Texte soll ich, Thomas Sapelza, schreiben und er wird diese dann mit mir zusammen verbessern. Die Bilder werden wir in Zusammenarbeit wählen, damit die Webseite genau seinen Vorstellungen entspricht. Außerdem haben wir uns dazu entschieden das freie (je nach Plan) CMS System </w:t>
+      </w:r>
+      <w:proofErr w:type="spellStart"/>
+      <w:r>
+        <w:rPr>
+          <w:sz w:val="24"/>
+        </w:rPr>
+        <w:t>WordPress</w:t>
+      </w:r>
+      <w:proofErr w:type="spellEnd"/>
+      <w:r>
+        <w:rPr>
+          <w:sz w:val="24"/>
+        </w:rPr>
+        <w:t xml:space="preserve"> zu verwenden, weil dieses Weltweit sehr beliebt ist und einen großen Funktionsumfang bietet, der bei diesem Webseiten Projekt ausreichend ist.</w:t>
       </w:r>
     </w:p>
     <w:p/>
@@ -651,11 +641,19 @@
           <w:sz w:val="24"/>
         </w:rPr>
       </w:pPr>
-      <w:r>
-        <w:rPr>
-          <w:sz w:val="24"/>
-        </w:rPr>
-        <w:t>WordPress Account erstellen</w:t>
+      <w:proofErr w:type="spellStart"/>
+      <w:r>
+        <w:rPr>
+          <w:sz w:val="24"/>
+        </w:rPr>
+        <w:t>WordPress</w:t>
+      </w:r>
+      <w:proofErr w:type="spellEnd"/>
+      <w:r>
+        <w:rPr>
+          <w:sz w:val="24"/>
+        </w:rPr>
+        <w:t xml:space="preserve"> Account erstellen</w:t>
       </w:r>
     </w:p>
     <w:p>
@@ -852,13 +850,7 @@
         <w:rPr>
           <w:sz w:val="24"/>
         </w:rPr>
-        <w:t>Pflichtenheft besprechen/verbessern</w:t>
-      </w:r>
-      <w:r>
-        <w:rPr>
-          <w:sz w:val="24"/>
-        </w:rPr>
-        <w:t xml:space="preserve">, </w:t>
+        <w:t xml:space="preserve">Pflichtenheft besprechen/verbessern, </w:t>
       </w:r>
       <w:proofErr w:type="spellStart"/>
       <w:r>
@@ -872,7 +864,7 @@
         <w:rPr>
           <w:sz w:val="24"/>
         </w:rPr>
-        <w:t xml:space="preserve"> Domain, Inhalte definieren</w:t>
+        <w:t xml:space="preserve"> Domain, Inhalte definieren, Google Analytics</w:t>
       </w:r>
     </w:p>
     <w:p>
@@ -1005,6 +997,95 @@
           <w:sz w:val="24"/>
         </w:rPr>
       </w:pPr>
+    </w:p>
+    <w:p>
+      <w:pPr>
+        <w:pStyle w:val="Listenabsatz"/>
+        <w:rPr>
+          <w:sz w:val="24"/>
+        </w:rPr>
+      </w:pPr>
+      <w:r>
+        <w:rPr>
+          <w:sz w:val="24"/>
+        </w:rPr>
+        <w:t xml:space="preserve">Der Kunde hatte schon Erfahrung mit </w:t>
+      </w:r>
+      <w:proofErr w:type="spellStart"/>
+      <w:r>
+        <w:rPr>
+          <w:sz w:val="24"/>
+        </w:rPr>
+        <w:t>WordPress</w:t>
+      </w:r>
+      <w:proofErr w:type="spellEnd"/>
+      <w:r>
+        <w:rPr>
+          <w:sz w:val="24"/>
+        </w:rPr>
+        <w:t xml:space="preserve"> in Verbindung mit Google Analytics und hat vorgeschlagen das </w:t>
+      </w:r>
+      <w:proofErr w:type="spellStart"/>
+      <w:r>
+        <w:rPr>
+          <w:sz w:val="24"/>
+        </w:rPr>
+        <w:t>WordPress</w:t>
+      </w:r>
+      <w:proofErr w:type="spellEnd"/>
+      <w:r>
+        <w:rPr>
+          <w:sz w:val="24"/>
+        </w:rPr>
+        <w:t xml:space="preserve"> </w:t>
+      </w:r>
+      <w:proofErr w:type="spellStart"/>
+      <w:r>
+        <w:rPr>
+          <w:sz w:val="24"/>
+        </w:rPr>
+        <w:t>Plugin</w:t>
+      </w:r>
+      <w:proofErr w:type="spellEnd"/>
+      <w:r>
+        <w:rPr>
+          <w:sz w:val="24"/>
+        </w:rPr>
+        <w:t xml:space="preserve"> </w:t>
+      </w:r>
+      <w:hyperlink r:id="rId9" w:history="1">
+        <w:proofErr w:type="spellStart"/>
+        <w:r>
+          <w:rPr>
+            <w:rStyle w:val="Hyperlink"/>
+            <w:sz w:val="24"/>
+          </w:rPr>
+          <w:t>MonsterInsights</w:t>
+        </w:r>
+        <w:proofErr w:type="spellEnd"/>
+      </w:hyperlink>
+      <w:r>
+        <w:rPr>
+          <w:sz w:val="24"/>
+        </w:rPr>
+        <w:t xml:space="preserve"> zu verwenden.</w:t>
+      </w:r>
+    </w:p>
+    <w:p>
+      <w:pPr>
+        <w:pStyle w:val="Listenabsatz"/>
+        <w:rPr>
+          <w:sz w:val="24"/>
+        </w:rPr>
+      </w:pPr>
+    </w:p>
+    <w:p>
+      <w:pPr>
+        <w:pStyle w:val="Listenabsatz"/>
+        <w:rPr>
+          <w:sz w:val="24"/>
+        </w:rPr>
+      </w:pPr>
       <w:r>
         <w:rPr>
           <w:sz w:val="24"/>
@@ -1029,19 +1110,19 @@
           <w:sz w:val="24"/>
         </w:rPr>
       </w:pPr>
+      <w:r>
+        <w:rPr>
+          <w:b/>
+          <w:sz w:val="24"/>
+        </w:rPr>
+        <w:t>Dieses Kundengespräch stellt das letzte Kundengespräch des Projektes dar.</w:t>
+      </w:r>
       <w:bookmarkStart w:id="0" w:name="_GoBack"/>
-      <w:r>
-        <w:rPr>
-          <w:b/>
-          <w:sz w:val="24"/>
-        </w:rPr>
-        <w:t>Dieses Kundengespräch stellt das letzte Kundengespräch des Projektes dar.</w:t>
-      </w:r>
       <w:bookmarkEnd w:id="0"/>
     </w:p>
     <w:sectPr>
-      <w:headerReference w:type="default" r:id="rId9"/>
-      <w:footerReference w:type="default" r:id="rId10"/>
+      <w:headerReference w:type="default" r:id="rId10"/>
+      <w:footerReference w:type="default" r:id="rId11"/>
       <w:pgSz w:w="11906" w:h="16838"/>
       <w:pgMar w:top="1417" w:right="1417" w:bottom="1134" w:left="1417" w:header="708" w:footer="708" w:gutter="0"/>
       <w:cols w:space="708"/>
@@ -1155,7 +1236,7 @@
                 </wp:inline>
               </w:drawing>
             </mc:Choice>
-            <mc:Fallback xmlns:cx1="http://schemas.microsoft.com/office/drawing/2015/9/8/chartex" xmlns:cx2="http://schemas.microsoft.com/office/drawing/2015/10/21/chartex" xmlns:cx3="http://schemas.microsoft.com/office/drawing/2016/5/9/chartex" xmlns:cx4="http://schemas.microsoft.com/office/drawing/2016/5/10/chartex" xmlns:cx5="http://schemas.microsoft.com/office/drawing/2016/5/11/chartex" xmlns:cx6="http://schemas.microsoft.com/office/drawing/2016/5/12/chartex" xmlns:cx7="http://schemas.microsoft.com/office/drawing/2016/5/13/chartex" xmlns:cx8="http://schemas.microsoft.com/office/drawing/2016/5/14/chartex" xmlns:aink="http://schemas.microsoft.com/office/drawing/2016/ink" xmlns:am3d="http://schemas.microsoft.com/office/drawing/2017/model3d" xmlns:w16cid="http://schemas.microsoft.com/office/word/2016/wordml/cid">
+            <mc:Fallback xmlns:w16cid="http://schemas.microsoft.com/office/word/2016/wordml/cid" xmlns:am3d="http://schemas.microsoft.com/office/drawing/2017/model3d" xmlns:aink="http://schemas.microsoft.com/office/drawing/2016/ink" xmlns:cx8="http://schemas.microsoft.com/office/drawing/2016/5/14/chartex" xmlns:cx7="http://schemas.microsoft.com/office/drawing/2016/5/13/chartex" xmlns:cx6="http://schemas.microsoft.com/office/drawing/2016/5/12/chartex" xmlns:cx5="http://schemas.microsoft.com/office/drawing/2016/5/11/chartex" xmlns:cx4="http://schemas.microsoft.com/office/drawing/2016/5/10/chartex" xmlns:cx3="http://schemas.microsoft.com/office/drawing/2016/5/9/chartex" xmlns:cx2="http://schemas.microsoft.com/office/drawing/2015/10/21/chartex" xmlns:cx1="http://schemas.microsoft.com/office/drawing/2015/9/8/chartex">
               <w:pict>
                 <v:shapetype w14:anchorId="37EAF311" id="_x0000_t110" coordsize="21600,21600" o:spt="110" path="m10800,l,10800,10800,21600,21600,10800xe">
                   <v:stroke joinstyle="miter"/>
@@ -2460,6 +2541,7 @@
   <w:style w:type="paragraph" w:default="1" w:styleId="Standard">
     <w:name w:val="Normal"/>
     <w:qFormat/>
+    <w:rsid w:val="005A3D3A"/>
   </w:style>
   <w:style w:type="paragraph" w:styleId="berschrift1">
     <w:name w:val="heading 1"/>
@@ -2938,7 +3020,7 @@
 </file>
 
 <file path=customXml/itemProps1.xml><?xml version="1.0" encoding="utf-8"?>
-<ds:datastoreItem xmlns:ds="http://schemas.openxmlformats.org/officeDocument/2006/customXml" ds:itemID="{B73A8786-D708-4A19-AFF7-09B39ECE49FD}">
+<ds:datastoreItem xmlns:ds="http://schemas.openxmlformats.org/officeDocument/2006/customXml" ds:itemID="{0C5091EE-7F79-44BE-9AEC-78631D298F88}">
   <ds:schemaRefs>
     <ds:schemaRef ds:uri="http://schemas.openxmlformats.org/officeDocument/2006/bibliography"/>
   </ds:schemaRefs>

</xml_diff>